<commit_message>
Changes in the Project plan - not finished
</commit_message>
<xml_diff>
--- a/Documentation/Project Plan/Project_Plan.docx
+++ b/Documentation/Project Plan/Project_Plan.docx
@@ -1,6 +1,6 @@
 
 <file path=word/document.xml><?xml version="1.0" encoding="utf-8"?>
-<w:document xmlns:wpc="http://schemas.microsoft.com/office/word/2010/wordprocessingCanvas" xmlns:cx="http://schemas.microsoft.com/office/drawing/2014/chartex" xmlns:cx1="http://schemas.microsoft.com/office/drawing/2015/9/8/chartex" xmlns:mc="http://schemas.openxmlformats.org/markup-compatibility/2006" xmlns:o="urn:schemas-microsoft-com:office:office" xmlns:r="http://schemas.openxmlformats.org/officeDocument/2006/relationships" xmlns:m="http://schemas.openxmlformats.org/officeDocument/2006/math" xmlns:v="urn:schemas-microsoft-com:vml" xmlns:wp14="http://schemas.microsoft.com/office/word/2010/wordprocessingDrawing" xmlns:wp="http://schemas.openxmlformats.org/drawingml/2006/wordprocessingDrawing" xmlns:w10="urn:schemas-microsoft-com:office:word" xmlns:w="http://schemas.openxmlformats.org/wordprocessingml/2006/main" xmlns:w14="http://schemas.microsoft.com/office/word/2010/wordml" xmlns:w15="http://schemas.microsoft.com/office/word/2012/wordml" xmlns:w16se="http://schemas.microsoft.com/office/word/2015/wordml/symex" xmlns:wpg="http://schemas.microsoft.com/office/word/2010/wordprocessingGroup" xmlns:wpi="http://schemas.microsoft.com/office/word/2010/wordprocessingInk" xmlns:wne="http://schemas.microsoft.com/office/word/2006/wordml" xmlns:wps="http://schemas.microsoft.com/office/word/2010/wordprocessingShape" mc:Ignorable="w14 w15 w16se wp14">
+<w:document xmlns:wpc="http://schemas.microsoft.com/office/word/2010/wordprocessingCanvas" xmlns:cx="http://schemas.microsoft.com/office/drawing/2014/chartex" xmlns:cx1="http://schemas.microsoft.com/office/drawing/2015/9/8/chartex" xmlns:cx2="http://schemas.microsoft.com/office/drawing/2015/10/21/chartex" xmlns:cx3="http://schemas.microsoft.com/office/drawing/2016/5/9/chartex" xmlns:cx4="http://schemas.microsoft.com/office/drawing/2016/5/10/chartex" xmlns:cx5="http://schemas.microsoft.com/office/drawing/2016/5/11/chartex" xmlns:cx6="http://schemas.microsoft.com/office/drawing/2016/5/12/chartex" xmlns:cx7="http://schemas.microsoft.com/office/drawing/2016/5/13/chartex" xmlns:cx8="http://schemas.microsoft.com/office/drawing/2016/5/14/chartex" xmlns:mc="http://schemas.openxmlformats.org/markup-compatibility/2006" xmlns:aink="http://schemas.microsoft.com/office/drawing/2016/ink" xmlns:am3d="http://schemas.microsoft.com/office/drawing/2017/model3d" xmlns:o="urn:schemas-microsoft-com:office:office" xmlns:r="http://schemas.openxmlformats.org/officeDocument/2006/relationships" xmlns:m="http://schemas.openxmlformats.org/officeDocument/2006/math" xmlns:v="urn:schemas-microsoft-com:vml" xmlns:wp14="http://schemas.microsoft.com/office/word/2010/wordprocessingDrawing" xmlns:wp="http://schemas.openxmlformats.org/drawingml/2006/wordprocessingDrawing" xmlns:w10="urn:schemas-microsoft-com:office:word" xmlns:w="http://schemas.openxmlformats.org/wordprocessingml/2006/main" xmlns:w14="http://schemas.microsoft.com/office/word/2010/wordml" xmlns:w15="http://schemas.microsoft.com/office/word/2012/wordml" xmlns:w16cex="http://schemas.microsoft.com/office/word/2018/wordml/cex" xmlns:w16cid="http://schemas.microsoft.com/office/word/2016/wordml/cid" xmlns:w16="http://schemas.microsoft.com/office/word/2018/wordml" xmlns:w16se="http://schemas.microsoft.com/office/word/2015/wordml/symex" xmlns:wpg="http://schemas.microsoft.com/office/word/2010/wordprocessingGroup" xmlns:wpi="http://schemas.microsoft.com/office/word/2010/wordprocessingInk" xmlns:wne="http://schemas.microsoft.com/office/word/2006/wordml" xmlns:wps="http://schemas.microsoft.com/office/word/2010/wordprocessingShape" mc:Ignorable="w14 w15 w16se w16cid w16 w16cex wp14">
   <w:body>
     <w:p>
       <w:pPr>
@@ -277,6 +277,7 @@
                               <w:t xml:space="preserve"> „</w:t>
                             </w:r>
                             <w:proofErr w:type="spellStart"/>
+                            <w:proofErr w:type="gramStart"/>
                             <w:r>
                               <w:rPr>
                                 <w:sz w:val="28"/>
@@ -285,7 +286,6 @@
                               <w:t>BulCari</w:t>
                             </w:r>
                             <w:proofErr w:type="spellEnd"/>
-                            <w:proofErr w:type="gramStart"/>
                             <w:r>
                               <w:rPr>
                                 <w:sz w:val="28"/>
@@ -326,37 +326,12 @@
                                 <w:szCs w:val="28"/>
                               </w:rPr>
                             </w:pPr>
-                            <w:proofErr w:type="spellStart"/>
                             <w:r>
                               <w:rPr>
                                 <w:sz w:val="28"/>
                                 <w:szCs w:val="28"/>
                               </w:rPr>
-                              <w:t>Stoycho</w:t>
-                            </w:r>
-                            <w:proofErr w:type="spellEnd"/>
-                            <w:r>
-                              <w:rPr>
-                                <w:sz w:val="28"/>
-                                <w:szCs w:val="28"/>
-                              </w:rPr>
-                              <w:t xml:space="preserve"> </w:t>
-                            </w:r>
-                            <w:proofErr w:type="spellStart"/>
-                            <w:r>
-                              <w:rPr>
-                                <w:sz w:val="28"/>
-                                <w:szCs w:val="28"/>
-                              </w:rPr>
-                              <w:t>Stoychev</w:t>
-                            </w:r>
-                            <w:proofErr w:type="spellEnd"/>
-                            <w:r>
-                              <w:rPr>
-                                <w:sz w:val="28"/>
-                                <w:szCs w:val="28"/>
-                              </w:rPr>
-                              <w:t xml:space="preserve"> – </w:t>
+                              <w:t xml:space="preserve">Stoycho Stoychev – </w:t>
                             </w:r>
                             <w:r>
                               <w:rPr>
@@ -768,8 +743,6 @@
         </w:rPr>
         <w:br w:type="page"/>
       </w:r>
-      <w:bookmarkStart w:id="0" w:name="_GoBack"/>
-      <w:bookmarkEnd w:id="0"/>
     </w:p>
     <w:p>
       <w:pPr>
@@ -1408,7 +1381,7 @@
           <w:szCs w:val="28"/>
         </w:rPr>
       </w:pPr>
-      <w:bookmarkStart w:id="1" w:name="_Hlk57637382"/>
+      <w:bookmarkStart w:id="0" w:name="_Hlk57637382"/>
       <w:r>
         <w:rPr>
           <w:sz w:val="28"/>
@@ -1417,7 +1390,7 @@
         <w:t>Assigning new tasks to the group members</w:t>
       </w:r>
     </w:p>
-    <w:bookmarkEnd w:id="1"/>
+    <w:bookmarkEnd w:id="0"/>
     <w:p>
       <w:pPr>
         <w:pStyle w:val="ListParagraph"/>
@@ -1452,7 +1425,7 @@
           <w:szCs w:val="28"/>
         </w:rPr>
       </w:pPr>
-      <w:bookmarkStart w:id="2" w:name="_Hlk57637393"/>
+      <w:bookmarkStart w:id="1" w:name="_Hlk57637393"/>
       <w:r>
         <w:rPr>
           <w:sz w:val="28"/>
@@ -1461,7 +1434,7 @@
         <w:t>Time management / Duration</w:t>
       </w:r>
     </w:p>
-    <w:bookmarkEnd w:id="2"/>
+    <w:bookmarkEnd w:id="1"/>
     <w:p>
       <w:pPr>
         <w:pStyle w:val="ListParagraph"/>
@@ -2179,7 +2152,7 @@
           <w:sz w:val="24"/>
           <w:szCs w:val="24"/>
         </w:rPr>
-        <w:t xml:space="preserve"> people (Tony Jiang, </w:t>
+        <w:t xml:space="preserve"> people (Tony Jiang, Stoycho Stoychev, Veronika </w:t>
       </w:r>
       <w:proofErr w:type="spellStart"/>
       <w:r>
@@ -2188,7 +2161,7 @@
           <w:sz w:val="24"/>
           <w:szCs w:val="24"/>
         </w:rPr>
-        <w:t>Stoycho</w:t>
+        <w:t>Valeva</w:t>
       </w:r>
       <w:proofErr w:type="spellEnd"/>
       <w:r>
@@ -2197,7 +2170,7 @@
           <w:sz w:val="24"/>
           <w:szCs w:val="24"/>
         </w:rPr>
-        <w:t xml:space="preserve"> </w:t>
+        <w:t xml:space="preserve"> and Stela </w:t>
       </w:r>
       <w:proofErr w:type="spellStart"/>
       <w:r>
@@ -2206,7 +2179,7 @@
           <w:sz w:val="24"/>
           <w:szCs w:val="24"/>
         </w:rPr>
-        <w:t>Stoychev</w:t>
+        <w:t>Trencheva</w:t>
       </w:r>
       <w:proofErr w:type="spellEnd"/>
       <w:r>
@@ -2215,119 +2188,47 @@
           <w:sz w:val="24"/>
           <w:szCs w:val="24"/>
         </w:rPr>
-        <w:t xml:space="preserve">, </w:t>
-      </w:r>
-      <w:proofErr w:type="spellStart"/>
+        <w:t xml:space="preserve">). Our team consists of </w:t>
+      </w:r>
       <w:r>
         <w:rPr>
           <w:rFonts w:ascii="Calibri" w:eastAsia="Calibri" w:hAnsi="Calibri" w:cs="Calibri"/>
           <w:sz w:val="24"/>
           <w:szCs w:val="24"/>
         </w:rPr>
-        <w:t>Veronika</w:t>
-      </w:r>
-      <w:proofErr w:type="spellEnd"/>
+        <w:t>one</w:t>
+      </w:r>
       <w:r>
         <w:rPr>
           <w:rFonts w:ascii="Calibri" w:eastAsia="Calibri" w:hAnsi="Calibri" w:cs="Calibri"/>
           <w:sz w:val="24"/>
           <w:szCs w:val="24"/>
         </w:rPr>
-        <w:t xml:space="preserve"> </w:t>
-      </w:r>
-      <w:proofErr w:type="spellStart"/>
+        <w:t xml:space="preserve"> Caribbean and </w:t>
+      </w:r>
       <w:r>
         <w:rPr>
           <w:rFonts w:ascii="Calibri" w:eastAsia="Calibri" w:hAnsi="Calibri" w:cs="Calibri"/>
           <w:sz w:val="24"/>
           <w:szCs w:val="24"/>
         </w:rPr>
-        <w:t>Valeva</w:t>
-      </w:r>
-      <w:proofErr w:type="spellEnd"/>
+        <w:t>three</w:t>
+      </w:r>
       <w:r>
         <w:rPr>
           <w:rFonts w:ascii="Calibri" w:eastAsia="Calibri" w:hAnsi="Calibri" w:cs="Calibri"/>
           <w:sz w:val="24"/>
           <w:szCs w:val="24"/>
         </w:rPr>
-        <w:t xml:space="preserve"> and Stela </w:t>
-      </w:r>
-      <w:proofErr w:type="spellStart"/>
+        <w:t xml:space="preserve"> Bulgarians. Although there is not a large range of nationalities, we are </w:t>
+      </w:r>
       <w:r>
         <w:rPr>
           <w:rFonts w:ascii="Calibri" w:eastAsia="Calibri" w:hAnsi="Calibri" w:cs="Calibri"/>
           <w:sz w:val="24"/>
           <w:szCs w:val="24"/>
         </w:rPr>
-        <w:t>Trencheva</w:t>
-      </w:r>
-      <w:proofErr w:type="spellEnd"/>
-      <w:r>
-        <w:rPr>
-          <w:rFonts w:ascii="Calibri" w:eastAsia="Calibri" w:hAnsi="Calibri" w:cs="Calibri"/>
-          <w:sz w:val="24"/>
-          <w:szCs w:val="24"/>
-        </w:rPr>
-        <w:t xml:space="preserve">). Our team consists of </w:t>
-      </w:r>
-      <w:r>
-        <w:rPr>
-          <w:rFonts w:ascii="Calibri" w:eastAsia="Calibri" w:hAnsi="Calibri" w:cs="Calibri"/>
-          <w:sz w:val="24"/>
-          <w:szCs w:val="24"/>
-        </w:rPr>
-        <w:t>one</w:t>
-      </w:r>
-      <w:r>
-        <w:rPr>
-          <w:rFonts w:ascii="Calibri" w:eastAsia="Calibri" w:hAnsi="Calibri" w:cs="Calibri"/>
-          <w:sz w:val="24"/>
-          <w:szCs w:val="24"/>
-        </w:rPr>
-        <w:t xml:space="preserve"> Caribbean and </w:t>
-      </w:r>
-      <w:r>
-        <w:rPr>
-          <w:rFonts w:ascii="Calibri" w:eastAsia="Calibri" w:hAnsi="Calibri" w:cs="Calibri"/>
-          <w:sz w:val="24"/>
-          <w:szCs w:val="24"/>
-        </w:rPr>
-        <w:t>three</w:t>
-      </w:r>
-      <w:r>
-        <w:rPr>
-          <w:rFonts w:ascii="Calibri" w:eastAsia="Calibri" w:hAnsi="Calibri" w:cs="Calibri"/>
-          <w:sz w:val="24"/>
-          <w:szCs w:val="24"/>
-        </w:rPr>
-        <w:t xml:space="preserve"> Bulgarians. Although there is not a large range of nationalities, we are </w:t>
-      </w:r>
-      <w:r>
-        <w:rPr>
-          <w:rFonts w:ascii="Calibri" w:eastAsia="Calibri" w:hAnsi="Calibri" w:cs="Calibri"/>
-          <w:sz w:val="24"/>
-          <w:szCs w:val="24"/>
-        </w:rPr>
-        <w:t xml:space="preserve">ready to share not only coding experience but also personal and cultural skills. The leader of the team is going to be </w:t>
-      </w:r>
-      <w:proofErr w:type="spellStart"/>
-      <w:r>
-        <w:rPr>
-          <w:rFonts w:ascii="Calibri" w:eastAsia="Calibri" w:hAnsi="Calibri" w:cs="Calibri"/>
-          <w:sz w:val="24"/>
-          <w:szCs w:val="24"/>
-        </w:rPr>
-        <w:t>Stoycho</w:t>
-      </w:r>
-      <w:proofErr w:type="spellEnd"/>
-      <w:r>
-        <w:rPr>
-          <w:rFonts w:ascii="Calibri" w:eastAsia="Calibri" w:hAnsi="Calibri" w:cs="Calibri"/>
-          <w:sz w:val="24"/>
-          <w:szCs w:val="24"/>
-        </w:rPr>
-        <w:t>, who is going to talk with the tutor every Monday and Friday.</w:t>
+        <w:t>ready to share not only coding experience but also personal and cultural skills. The leader of the team is going to be Stoycho, who is going to talk with the tutor every Monday and Friday.</w:t>
       </w:r>
       <w:r>
         <w:rPr>
@@ -3033,69 +2934,15 @@
           <w:sz w:val="24"/>
           <w:szCs w:val="24"/>
         </w:rPr>
-        <w:t xml:space="preserve">This project will be a Windows Form Application and the programming language used for it will be C#. </w:t>
-      </w:r>
-      <w:proofErr w:type="spellStart"/>
+        <w:t>This project will be a Windows Form Application and the programming language used for it will be C#. GitLab will be used for sharing code between team members.</w:t>
+      </w:r>
       <w:r>
         <w:rPr>
           <w:rFonts w:ascii="Calibri" w:eastAsia="Calibri" w:hAnsi="Calibri" w:cs="Calibri"/>
           <w:sz w:val="24"/>
           <w:szCs w:val="24"/>
         </w:rPr>
-        <w:t>GitLab</w:t>
-      </w:r>
-      <w:proofErr w:type="spellEnd"/>
-      <w:r>
-        <w:rPr>
-          <w:rFonts w:ascii="Calibri" w:eastAsia="Calibri" w:hAnsi="Calibri" w:cs="Calibri"/>
-          <w:sz w:val="24"/>
-          <w:szCs w:val="24"/>
-        </w:rPr>
-        <w:t xml:space="preserve"> </w:t>
-      </w:r>
-      <w:proofErr w:type="gramStart"/>
-      <w:r>
-        <w:rPr>
-          <w:rFonts w:ascii="Calibri" w:eastAsia="Calibri" w:hAnsi="Calibri" w:cs="Calibri"/>
-          <w:sz w:val="24"/>
-          <w:szCs w:val="24"/>
-        </w:rPr>
-        <w:t>will be used</w:t>
-      </w:r>
-      <w:proofErr w:type="gramEnd"/>
-      <w:r>
-        <w:rPr>
-          <w:rFonts w:ascii="Calibri" w:eastAsia="Calibri" w:hAnsi="Calibri" w:cs="Calibri"/>
-          <w:sz w:val="24"/>
-          <w:szCs w:val="24"/>
-        </w:rPr>
-        <w:t xml:space="preserve"> for sharing code between team members.</w:t>
-      </w:r>
-      <w:r>
-        <w:rPr>
-          <w:rFonts w:ascii="Calibri" w:eastAsia="Calibri" w:hAnsi="Calibri" w:cs="Calibri"/>
-          <w:sz w:val="24"/>
-          <w:szCs w:val="24"/>
-        </w:rPr>
-        <w:t xml:space="preserve"> It </w:t>
-      </w:r>
-      <w:proofErr w:type="gramStart"/>
-      <w:r>
-        <w:rPr>
-          <w:rFonts w:ascii="Calibri" w:eastAsia="Calibri" w:hAnsi="Calibri" w:cs="Calibri"/>
-          <w:sz w:val="24"/>
-          <w:szCs w:val="24"/>
-        </w:rPr>
-        <w:t>is not needed</w:t>
-      </w:r>
-      <w:proofErr w:type="gramEnd"/>
-      <w:r>
-        <w:rPr>
-          <w:rFonts w:ascii="Calibri" w:eastAsia="Calibri" w:hAnsi="Calibri" w:cs="Calibri"/>
-          <w:sz w:val="24"/>
-          <w:szCs w:val="24"/>
-        </w:rPr>
-        <w:t xml:space="preserve"> to buy or get external sources to run this project.</w:t>
+        <w:t xml:space="preserve"> It is not needed to buy or get external sources to run this project.</w:t>
       </w:r>
     </w:p>
     <w:p>
@@ -3784,6 +3631,33 @@
               <w:t>Make a project report document.</w:t>
             </w:r>
           </w:p>
+          <w:p>
+            <w:pPr>
+              <w:pStyle w:val="ListParagraph"/>
+              <w:numPr>
+                <w:ilvl w:val="0"/>
+                <w:numId w:val="18"/>
+              </w:numPr>
+              <w:rPr>
+                <w:sz w:val="24"/>
+                <w:szCs w:val="28"/>
+              </w:rPr>
+            </w:pPr>
+            <w:r>
+              <w:rPr>
+                <w:sz w:val="24"/>
+                <w:szCs w:val="28"/>
+              </w:rPr>
+              <w:t>Create a logo for the application</w:t>
+            </w:r>
+            <w:r>
+              <w:rPr>
+                <w:sz w:val="24"/>
+                <w:szCs w:val="28"/>
+              </w:rPr>
+              <w:t>.</w:t>
+            </w:r>
+          </w:p>
         </w:tc>
       </w:tr>
       <w:tr>
@@ -3905,6 +3779,27 @@
                 <w:szCs w:val="28"/>
               </w:rPr>
               <w:t xml:space="preserve"> Write decisions after every meeting.</w:t>
+            </w:r>
+            <w:r>
+              <w:rPr>
+                <w:sz w:val="24"/>
+                <w:szCs w:val="28"/>
+              </w:rPr>
+              <w:t xml:space="preserve"> </w:t>
+            </w:r>
+            <w:r>
+              <w:rPr>
+                <w:sz w:val="24"/>
+                <w:szCs w:val="28"/>
+              </w:rPr>
+              <w:t>Create a logo for the application</w:t>
+            </w:r>
+            <w:r>
+              <w:rPr>
+                <w:sz w:val="24"/>
+                <w:szCs w:val="28"/>
+              </w:rPr>
+              <w:t>.</w:t>
             </w:r>
           </w:p>
           <w:p>
@@ -4458,7 +4353,7 @@
                 <w:sz w:val="24"/>
                 <w:szCs w:val="28"/>
               </w:rPr>
-              <w:t>Create sketches and wireframes for the application.</w:t>
+              <w:t>Working on the user requirements specifications.</w:t>
             </w:r>
           </w:p>
           <w:p>
@@ -4478,27 +4373,7 @@
                 <w:sz w:val="24"/>
                 <w:szCs w:val="28"/>
               </w:rPr>
-              <w:t xml:space="preserve">Create a logo for the application. </w:t>
-            </w:r>
-          </w:p>
-          <w:p>
-            <w:pPr>
-              <w:pStyle w:val="ListParagraph"/>
-              <w:numPr>
-                <w:ilvl w:val="0"/>
-                <w:numId w:val="20"/>
-              </w:numPr>
-              <w:rPr>
-                <w:sz w:val="24"/>
-                <w:szCs w:val="28"/>
-              </w:rPr>
-            </w:pPr>
-            <w:r>
-              <w:rPr>
-                <w:sz w:val="24"/>
-                <w:szCs w:val="28"/>
-              </w:rPr>
-              <w:t>Working on the user requirements specifications.</w:t>
+              <w:t>Start with the UML diagram</w:t>
             </w:r>
           </w:p>
         </w:tc>
@@ -4555,28 +4430,40 @@
                 <w:szCs w:val="28"/>
               </w:rPr>
             </w:pPr>
-            <w:proofErr w:type="spellStart"/>
-            <w:r>
-              <w:rPr>
-                <w:sz w:val="24"/>
-                <w:szCs w:val="28"/>
-              </w:rPr>
-              <w:t>Stoycho</w:t>
-            </w:r>
-            <w:proofErr w:type="spellEnd"/>
-            <w:r>
-              <w:rPr>
-                <w:sz w:val="24"/>
-                <w:szCs w:val="28"/>
-              </w:rPr>
-              <w:t xml:space="preserve"> – </w:t>
-            </w:r>
-            <w:r>
-              <w:rPr>
-                <w:sz w:val="24"/>
-                <w:szCs w:val="28"/>
-              </w:rPr>
-              <w:t>Start with UML diagram</w:t>
+            <w:r>
+              <w:rPr>
+                <w:sz w:val="24"/>
+                <w:szCs w:val="28"/>
+              </w:rPr>
+              <w:t xml:space="preserve">Stoycho – </w:t>
+            </w:r>
+            <w:r>
+              <w:rPr>
+                <w:sz w:val="24"/>
+                <w:szCs w:val="28"/>
+              </w:rPr>
+              <w:t>Working on the user requirements specifications</w:t>
+            </w:r>
+            <w:r>
+              <w:rPr>
+                <w:sz w:val="24"/>
+                <w:szCs w:val="28"/>
+              </w:rPr>
+              <w:t>, s</w:t>
+            </w:r>
+            <w:r>
+              <w:rPr>
+                <w:sz w:val="24"/>
+                <w:szCs w:val="28"/>
+              </w:rPr>
+              <w:t>tart with UML diagram</w:t>
+            </w:r>
+            <w:r>
+              <w:rPr>
+                <w:sz w:val="24"/>
+                <w:szCs w:val="28"/>
+              </w:rPr>
+              <w:t>.</w:t>
             </w:r>
           </w:p>
           <w:p>
@@ -4605,6 +4492,13 @@
               </w:rPr>
               <w:t>Working on the user requirements specifications</w:t>
             </w:r>
+            <w:r>
+              <w:rPr>
+                <w:sz w:val="24"/>
+                <w:szCs w:val="28"/>
+              </w:rPr>
+              <w:t>.</w:t>
+            </w:r>
           </w:p>
           <w:p>
             <w:pPr>
@@ -4637,21 +4531,14 @@
                 <w:sz w:val="24"/>
                 <w:szCs w:val="28"/>
               </w:rPr>
-              <w:t>Come</w:t>
-            </w:r>
-            <w:r>
-              <w:rPr>
-                <w:sz w:val="24"/>
-                <w:szCs w:val="28"/>
-              </w:rPr>
-              <w:t xml:space="preserve"> up with a logo</w:t>
-            </w:r>
-            <w:r>
-              <w:rPr>
-                <w:sz w:val="24"/>
-                <w:szCs w:val="28"/>
-              </w:rPr>
-              <w:t>. Work on wireframe.</w:t>
+              <w:t>Working on the user requirements specifications</w:t>
+            </w:r>
+            <w:r>
+              <w:rPr>
+                <w:sz w:val="24"/>
+                <w:szCs w:val="28"/>
+              </w:rPr>
+              <w:t>.</w:t>
             </w:r>
           </w:p>
           <w:p>
@@ -4671,14 +4558,28 @@
                 <w:sz w:val="24"/>
                 <w:szCs w:val="28"/>
               </w:rPr>
-              <w:t>Veronika – Work on sketches.</w:t>
+              <w:t xml:space="preserve">Veronika – </w:t>
+            </w:r>
+            <w:r>
+              <w:rPr>
+                <w:sz w:val="24"/>
+                <w:szCs w:val="28"/>
+              </w:rPr>
+              <w:t>Working on the user requirements specifications</w:t>
+            </w:r>
+            <w:r>
+              <w:rPr>
+                <w:sz w:val="24"/>
+                <w:szCs w:val="28"/>
+              </w:rPr>
+              <w:t>.</w:t>
             </w:r>
           </w:p>
         </w:tc>
       </w:tr>
       <w:tr>
         <w:trPr>
-          <w:trHeight w:val="630"/>
+          <w:trHeight w:val="692"/>
         </w:trPr>
         <w:tc>
           <w:tcPr>
@@ -4707,23 +4608,16 @@
                 <w:sz w:val="24"/>
                 <w:szCs w:val="24"/>
               </w:rPr>
-              <w:t>Sketches</w:t>
+              <w:t>URS</w:t>
             </w:r>
           </w:p>
           <w:p>
             <w:pPr>
               <w:rPr>
                 <w:sz w:val="24"/>
-                <w:szCs w:val="24"/>
+                <w:szCs w:val="28"/>
               </w:rPr>
             </w:pPr>
-            <w:r>
-              <w:rPr>
-                <w:sz w:val="24"/>
-                <w:szCs w:val="24"/>
-              </w:rPr>
-              <w:t xml:space="preserve">                           Wireframe</w:t>
-            </w:r>
             <w:r>
               <w:rPr>
                 <w:b/>
@@ -4731,22 +4625,48 @@
                 <w:sz w:val="28"/>
                 <w:szCs w:val="28"/>
               </w:rPr>
-              <w:t xml:space="preserve">    </w:t>
-            </w:r>
-          </w:p>
-          <w:p>
-            <w:pPr>
-              <w:rPr>
-                <w:sz w:val="24"/>
-                <w:szCs w:val="28"/>
-              </w:rPr>
-            </w:pPr>
-            <w:r>
-              <w:rPr>
+              <w:t xml:space="preserve">                      </w:t>
+            </w:r>
+            <w:r>
+              <w:rPr>
+                <w:b/>
+                <w:bCs/>
                 <w:sz w:val="24"/>
                 <w:szCs w:val="24"/>
               </w:rPr>
-              <w:t xml:space="preserve">                           Project logo</w:t>
+              <w:t xml:space="preserve"> </w:t>
+            </w:r>
+            <w:r>
+              <w:rPr>
+                <w:sz w:val="24"/>
+                <w:szCs w:val="24"/>
+              </w:rPr>
+              <w:t>UML</w:t>
+            </w:r>
+            <w:r>
+              <w:rPr>
+                <w:b/>
+                <w:bCs/>
+                <w:sz w:val="24"/>
+                <w:szCs w:val="24"/>
+              </w:rPr>
+              <w:t xml:space="preserve"> </w:t>
+            </w:r>
+            <w:r>
+              <w:rPr>
+                <w:sz w:val="24"/>
+                <w:szCs w:val="24"/>
+              </w:rPr>
+              <w:t>/In progress/</w:t>
+            </w:r>
+            <w:r>
+              <w:rPr>
+                <w:b/>
+                <w:bCs/>
+                <w:sz w:val="24"/>
+                <w:szCs w:val="24"/>
+              </w:rPr>
+              <w:t xml:space="preserve"> </w:t>
             </w:r>
           </w:p>
         </w:tc>
@@ -4776,7 +4696,23 @@
           <w:sz w:val="28"/>
           <w:szCs w:val="28"/>
         </w:rPr>
-        <w:t xml:space="preserve">Self-check at the end of the week – Check the work done / Check the unfinished processes </w:t>
+        <w:t xml:space="preserve">Self-check at the end of the week – Check the work done / Check the unfinished </w:t>
+      </w:r>
+      <w:proofErr w:type="gramStart"/>
+      <w:r>
+        <w:rPr>
+          <w:sz w:val="28"/>
+          <w:szCs w:val="28"/>
+        </w:rPr>
+        <w:t>processes</w:t>
+      </w:r>
+      <w:proofErr w:type="gramEnd"/>
+      <w:r>
+        <w:rPr>
+          <w:sz w:val="28"/>
+          <w:szCs w:val="28"/>
+        </w:rPr>
+        <w:t xml:space="preserve"> </w:t>
       </w:r>
     </w:p>
     <w:p>
@@ -5017,54 +4953,15 @@
             <w:pPr>
               <w:rPr>
                 <w:sz w:val="24"/>
+                <w:szCs w:val="28"/>
+              </w:rPr>
+            </w:pPr>
+            <w:r>
+              <w:rPr>
+                <w:sz w:val="24"/>
                 <w:szCs w:val="24"/>
               </w:rPr>
-            </w:pPr>
-            <w:r>
-              <w:rPr>
-                <w:sz w:val="24"/>
-                <w:szCs w:val="24"/>
-              </w:rPr>
               <w:t xml:space="preserve">                           Wireframe</w:t>
-            </w:r>
-            <w:r>
-              <w:rPr>
-                <w:b/>
-                <w:bCs/>
-                <w:sz w:val="28"/>
-                <w:szCs w:val="28"/>
-              </w:rPr>
-              <w:t xml:space="preserve">    </w:t>
-            </w:r>
-          </w:p>
-          <w:p>
-            <w:pPr>
-              <w:rPr>
-                <w:sz w:val="24"/>
-                <w:szCs w:val="24"/>
-              </w:rPr>
-            </w:pPr>
-            <w:r>
-              <w:rPr>
-                <w:sz w:val="24"/>
-                <w:szCs w:val="24"/>
-              </w:rPr>
-              <w:t xml:space="preserve">                           Project logo</w:t>
-            </w:r>
-          </w:p>
-          <w:p>
-            <w:pPr>
-              <w:rPr>
-                <w:sz w:val="24"/>
-                <w:szCs w:val="28"/>
-              </w:rPr>
-            </w:pPr>
-            <w:r>
-              <w:rPr>
-                <w:sz w:val="24"/>
-                <w:szCs w:val="24"/>
-              </w:rPr>
-              <w:t xml:space="preserve">                           Tutor feedback.</w:t>
             </w:r>
           </w:p>
         </w:tc>
@@ -5347,21 +5244,12 @@
                 <w:szCs w:val="28"/>
               </w:rPr>
             </w:pPr>
-            <w:proofErr w:type="spellStart"/>
-            <w:r>
-              <w:rPr>
-                <w:sz w:val="24"/>
-                <w:szCs w:val="28"/>
-              </w:rPr>
-              <w:t>Stoycho</w:t>
-            </w:r>
-            <w:proofErr w:type="spellEnd"/>
-            <w:r>
-              <w:rPr>
-                <w:sz w:val="24"/>
-                <w:szCs w:val="28"/>
-              </w:rPr>
-              <w:t xml:space="preserve"> – </w:t>
+            <w:r>
+              <w:rPr>
+                <w:sz w:val="24"/>
+                <w:szCs w:val="28"/>
+              </w:rPr>
+              <w:t xml:space="preserve">Stoycho – </w:t>
             </w:r>
             <w:r>
               <w:rPr>
@@ -5369,6 +5257,13 @@
                 <w:szCs w:val="28"/>
               </w:rPr>
               <w:t>Create a log in page</w:t>
+            </w:r>
+            <w:r>
+              <w:rPr>
+                <w:sz w:val="24"/>
+                <w:szCs w:val="28"/>
+              </w:rPr>
+              <w:t>, UML diagram.</w:t>
             </w:r>
           </w:p>
           <w:p>
@@ -5437,21 +5332,12 @@
                 <w:szCs w:val="28"/>
               </w:rPr>
             </w:pPr>
-            <w:proofErr w:type="spellStart"/>
-            <w:r>
-              <w:rPr>
-                <w:sz w:val="24"/>
-                <w:szCs w:val="28"/>
-              </w:rPr>
-              <w:t>Veronika</w:t>
-            </w:r>
-            <w:proofErr w:type="spellEnd"/>
-            <w:r>
-              <w:rPr>
-                <w:sz w:val="24"/>
-                <w:szCs w:val="28"/>
-              </w:rPr>
-              <w:t xml:space="preserve"> – </w:t>
+            <w:r>
+              <w:rPr>
+                <w:sz w:val="24"/>
+                <w:szCs w:val="28"/>
+              </w:rPr>
+              <w:t xml:space="preserve">Veronika – </w:t>
             </w:r>
             <w:r>
               <w:rPr>
@@ -5525,7 +5411,7 @@
             <w:pPr>
               <w:rPr>
                 <w:sz w:val="24"/>
-                <w:szCs w:val="28"/>
+                <w:szCs w:val="24"/>
               </w:rPr>
             </w:pPr>
             <w:r>
@@ -5549,6 +5435,13 @@
                 <w:sz w:val="24"/>
                 <w:szCs w:val="24"/>
               </w:rPr>
+              <w:t>.</w:t>
+            </w:r>
+            <w:r>
+              <w:rPr>
+                <w:sz w:val="24"/>
+                <w:szCs w:val="24"/>
+              </w:rPr>
               <w:br/>
             </w:r>
             <w:r>
@@ -5567,6 +5460,14 @@
               </w:rPr>
               <w:t>Page for managing profiles.</w:t>
             </w:r>
+          </w:p>
+          <w:p>
+            <w:pPr>
+              <w:rPr>
+                <w:sz w:val="24"/>
+                <w:szCs w:val="24"/>
+              </w:rPr>
+            </w:pPr>
             <w:r>
               <w:rPr>
                 <w:b/>
@@ -5574,8 +5475,32 @@
                 <w:sz w:val="28"/>
                 <w:szCs w:val="28"/>
               </w:rPr>
+              <w:t xml:space="preserve">                           </w:t>
+            </w:r>
+            <w:r>
+              <w:rPr>
+                <w:sz w:val="24"/>
+                <w:szCs w:val="24"/>
+              </w:rPr>
+              <w:t>UML diagram</w:t>
+            </w:r>
+            <w:r>
+              <w:rPr>
+                <w:b/>
+                <w:bCs/>
+                <w:sz w:val="28"/>
+                <w:szCs w:val="28"/>
+              </w:rPr>
               <w:t xml:space="preserve">  </w:t>
             </w:r>
+          </w:p>
+          <w:p>
+            <w:pPr>
+              <w:rPr>
+                <w:sz w:val="24"/>
+                <w:szCs w:val="28"/>
+              </w:rPr>
+            </w:pPr>
           </w:p>
         </w:tc>
       </w:tr>
@@ -6248,21 +6173,12 @@
                 <w:szCs w:val="28"/>
               </w:rPr>
             </w:pPr>
-            <w:proofErr w:type="spellStart"/>
-            <w:r>
-              <w:rPr>
-                <w:sz w:val="24"/>
-                <w:szCs w:val="28"/>
-              </w:rPr>
-              <w:t>Stoycho</w:t>
-            </w:r>
-            <w:proofErr w:type="spellEnd"/>
-            <w:r>
-              <w:rPr>
-                <w:sz w:val="24"/>
-                <w:szCs w:val="28"/>
-              </w:rPr>
-              <w:t xml:space="preserve"> – </w:t>
+            <w:r>
+              <w:rPr>
+                <w:sz w:val="24"/>
+                <w:szCs w:val="28"/>
+              </w:rPr>
+              <w:t xml:space="preserve">Stoycho – </w:t>
             </w:r>
             <w:r>
               <w:rPr>
@@ -6338,21 +6254,12 @@
                 <w:szCs w:val="28"/>
               </w:rPr>
             </w:pPr>
-            <w:proofErr w:type="spellStart"/>
-            <w:r>
-              <w:rPr>
-                <w:sz w:val="24"/>
-                <w:szCs w:val="28"/>
-              </w:rPr>
-              <w:t>Veronika</w:t>
-            </w:r>
-            <w:proofErr w:type="spellEnd"/>
-            <w:r>
-              <w:rPr>
-                <w:sz w:val="24"/>
-                <w:szCs w:val="28"/>
-              </w:rPr>
-              <w:t xml:space="preserve"> – </w:t>
+            <w:r>
+              <w:rPr>
+                <w:sz w:val="24"/>
+                <w:szCs w:val="28"/>
+              </w:rPr>
+              <w:t xml:space="preserve">Veronika – </w:t>
             </w:r>
             <w:r>
               <w:rPr>
@@ -6565,7 +6472,7 @@
                 <w:szCs w:val="28"/>
               </w:rPr>
             </w:pPr>
-            <w:bookmarkStart w:id="3" w:name="_Hlk58227869"/>
+            <w:bookmarkStart w:id="2" w:name="_Hlk58227869"/>
             <w:r>
               <w:rPr>
                 <w:b/>
@@ -7010,21 +6917,12 @@
                 <w:szCs w:val="24"/>
               </w:rPr>
             </w:pPr>
-            <w:proofErr w:type="spellStart"/>
             <w:r>
               <w:rPr>
                 <w:sz w:val="24"/>
                 <w:szCs w:val="24"/>
               </w:rPr>
-              <w:t>Stoycho</w:t>
-            </w:r>
-            <w:proofErr w:type="spellEnd"/>
-            <w:r>
-              <w:rPr>
-                <w:sz w:val="24"/>
-                <w:szCs w:val="24"/>
-              </w:rPr>
-              <w:t xml:space="preserve"> – </w:t>
+              <w:t xml:space="preserve">Stoycho – </w:t>
             </w:r>
             <w:r>
               <w:rPr>
@@ -7100,21 +6998,12 @@
                 <w:szCs w:val="24"/>
               </w:rPr>
             </w:pPr>
-            <w:proofErr w:type="spellStart"/>
             <w:r>
               <w:rPr>
                 <w:sz w:val="24"/>
                 <w:szCs w:val="22"/>
               </w:rPr>
-              <w:t>Veronika</w:t>
-            </w:r>
-            <w:proofErr w:type="spellEnd"/>
-            <w:r>
-              <w:rPr>
-                <w:sz w:val="24"/>
-                <w:szCs w:val="22"/>
-              </w:rPr>
-              <w:t xml:space="preserve"> </w:t>
+              <w:t xml:space="preserve">Veronika </w:t>
             </w:r>
             <w:r>
               <w:rPr>
@@ -7186,7 +7075,7 @@
           </w:p>
         </w:tc>
       </w:tr>
-      <w:bookmarkEnd w:id="3"/>
+      <w:bookmarkEnd w:id="2"/>
     </w:tbl>
     <w:p/>
     <w:p>
@@ -7726,21 +7615,12 @@
                 <w:szCs w:val="24"/>
               </w:rPr>
             </w:pPr>
-            <w:proofErr w:type="spellStart"/>
             <w:r>
               <w:rPr>
                 <w:sz w:val="24"/>
                 <w:szCs w:val="24"/>
               </w:rPr>
-              <w:t>Stoycho</w:t>
-            </w:r>
-            <w:proofErr w:type="spellEnd"/>
-            <w:r>
-              <w:rPr>
-                <w:sz w:val="24"/>
-                <w:szCs w:val="24"/>
-              </w:rPr>
-              <w:t xml:space="preserve"> – </w:t>
+              <w:t xml:space="preserve">Stoycho – </w:t>
             </w:r>
             <w:r>
               <w:rPr>
@@ -7816,21 +7696,12 @@
                 <w:szCs w:val="28"/>
               </w:rPr>
             </w:pPr>
-            <w:proofErr w:type="spellStart"/>
             <w:r>
               <w:rPr>
                 <w:sz w:val="24"/>
                 <w:szCs w:val="24"/>
               </w:rPr>
-              <w:t>Veronika</w:t>
-            </w:r>
-            <w:proofErr w:type="spellEnd"/>
-            <w:r>
-              <w:rPr>
-                <w:sz w:val="24"/>
-                <w:szCs w:val="24"/>
-              </w:rPr>
-              <w:t xml:space="preserve"> –</w:t>
+              <w:t>Veronika –</w:t>
             </w:r>
             <w:r>
               <w:rPr>
@@ -8202,7 +8073,7 @@
 </file>
 
 <file path=word/numbering.xml><?xml version="1.0" encoding="utf-8"?>
-<w:numbering xmlns:wpc="http://schemas.microsoft.com/office/word/2010/wordprocessingCanvas" xmlns:cx="http://schemas.microsoft.com/office/drawing/2014/chartex" xmlns:cx1="http://schemas.microsoft.com/office/drawing/2015/9/8/chartex" xmlns:mc="http://schemas.openxmlformats.org/markup-compatibility/2006" xmlns:o="urn:schemas-microsoft-com:office:office" xmlns:r="http://schemas.openxmlformats.org/officeDocument/2006/relationships" xmlns:m="http://schemas.openxmlformats.org/officeDocument/2006/math" xmlns:v="urn:schemas-microsoft-com:vml" xmlns:wp14="http://schemas.microsoft.com/office/word/2010/wordprocessingDrawing" xmlns:wp="http://schemas.openxmlformats.org/drawingml/2006/wordprocessingDrawing" xmlns:w10="urn:schemas-microsoft-com:office:word" xmlns:w="http://schemas.openxmlformats.org/wordprocessingml/2006/main" xmlns:w14="http://schemas.microsoft.com/office/word/2010/wordml" xmlns:w15="http://schemas.microsoft.com/office/word/2012/wordml" xmlns:w16se="http://schemas.microsoft.com/office/word/2015/wordml/symex" xmlns:wpg="http://schemas.microsoft.com/office/word/2010/wordprocessingGroup" xmlns:wpi="http://schemas.microsoft.com/office/word/2010/wordprocessingInk" xmlns:wne="http://schemas.microsoft.com/office/word/2006/wordml" xmlns:wps="http://schemas.microsoft.com/office/word/2010/wordprocessingShape" mc:Ignorable="w14 w15 w16se wp14">
+<w:numbering xmlns:wpc="http://schemas.microsoft.com/office/word/2010/wordprocessingCanvas" xmlns:cx="http://schemas.microsoft.com/office/drawing/2014/chartex" xmlns:cx1="http://schemas.microsoft.com/office/drawing/2015/9/8/chartex" xmlns:cx2="http://schemas.microsoft.com/office/drawing/2015/10/21/chartex" xmlns:cx3="http://schemas.microsoft.com/office/drawing/2016/5/9/chartex" xmlns:cx4="http://schemas.microsoft.com/office/drawing/2016/5/10/chartex" xmlns:cx5="http://schemas.microsoft.com/office/drawing/2016/5/11/chartex" xmlns:cx6="http://schemas.microsoft.com/office/drawing/2016/5/12/chartex" xmlns:cx7="http://schemas.microsoft.com/office/drawing/2016/5/13/chartex" xmlns:cx8="http://schemas.microsoft.com/office/drawing/2016/5/14/chartex" xmlns:mc="http://schemas.openxmlformats.org/markup-compatibility/2006" xmlns:aink="http://schemas.microsoft.com/office/drawing/2016/ink" xmlns:am3d="http://schemas.microsoft.com/office/drawing/2017/model3d" xmlns:o="urn:schemas-microsoft-com:office:office" xmlns:r="http://schemas.openxmlformats.org/officeDocument/2006/relationships" xmlns:m="http://schemas.openxmlformats.org/officeDocument/2006/math" xmlns:v="urn:schemas-microsoft-com:vml" xmlns:wp14="http://schemas.microsoft.com/office/word/2010/wordprocessingDrawing" xmlns:wp="http://schemas.openxmlformats.org/drawingml/2006/wordprocessingDrawing" xmlns:w10="urn:schemas-microsoft-com:office:word" xmlns:w="http://schemas.openxmlformats.org/wordprocessingml/2006/main" xmlns:w14="http://schemas.microsoft.com/office/word/2010/wordml" xmlns:w15="http://schemas.microsoft.com/office/word/2012/wordml" xmlns:w16cex="http://schemas.microsoft.com/office/word/2018/wordml/cex" xmlns:w16cid="http://schemas.microsoft.com/office/word/2016/wordml/cid" xmlns:w16="http://schemas.microsoft.com/office/word/2018/wordml" xmlns:w16se="http://schemas.microsoft.com/office/word/2015/wordml/symex" xmlns:wpg="http://schemas.microsoft.com/office/word/2010/wordprocessingGroup" xmlns:wpi="http://schemas.microsoft.com/office/word/2010/wordprocessingInk" xmlns:wne="http://schemas.microsoft.com/office/word/2006/wordml" xmlns:wps="http://schemas.microsoft.com/office/word/2010/wordprocessingShape" mc:Ignorable="w14 w15 w16se w16cid w16 w16cex wp14">
   <w:abstractNum w:abstractNumId="0" w15:restartNumberingAfterBreak="0">
     <w:nsid w:val="025D5B47"/>
     <w:multiLevelType w:val="multilevel"/>
@@ -11708,7 +11579,7 @@
 </file>
 
 <file path=word/styles.xml><?xml version="1.0" encoding="utf-8"?>
-<w:styles xmlns:mc="http://schemas.openxmlformats.org/markup-compatibility/2006" xmlns:r="http://schemas.openxmlformats.org/officeDocument/2006/relationships" xmlns:w="http://schemas.openxmlformats.org/wordprocessingml/2006/main" xmlns:w14="http://schemas.microsoft.com/office/word/2010/wordml" xmlns:w15="http://schemas.microsoft.com/office/word/2012/wordml" xmlns:w16se="http://schemas.microsoft.com/office/word/2015/wordml/symex" mc:Ignorable="w14 w15 w16se">
+<w:styles xmlns:mc="http://schemas.openxmlformats.org/markup-compatibility/2006" xmlns:r="http://schemas.openxmlformats.org/officeDocument/2006/relationships" xmlns:w="http://schemas.openxmlformats.org/wordprocessingml/2006/main" xmlns:w14="http://schemas.microsoft.com/office/word/2010/wordml" xmlns:w15="http://schemas.microsoft.com/office/word/2012/wordml" xmlns:w16cex="http://schemas.microsoft.com/office/word/2018/wordml/cex" xmlns:w16cid="http://schemas.microsoft.com/office/word/2016/wordml/cid" xmlns:w16="http://schemas.microsoft.com/office/word/2018/wordml" xmlns:w16se="http://schemas.microsoft.com/office/word/2015/wordml/symex" mc:Ignorable="w14 w15 w16se w16cid w16 w16cex">
   <w:docDefaults>
     <w:rPrDefault>
       <w:rPr>
@@ -11724,7 +11595,7 @@
       </w:pPr>
     </w:pPrDefault>
   </w:docDefaults>
-  <w:latentStyles w:defLockedState="0" w:defUIPriority="99" w:defSemiHidden="0" w:defUnhideWhenUsed="0" w:defQFormat="0" w:count="371">
+  <w:latentStyles w:defLockedState="0" w:defUIPriority="99" w:defSemiHidden="0" w:defUnhideWhenUsed="0" w:defQFormat="0" w:count="376">
     <w:lsdException w:name="Normal" w:uiPriority="0" w:qFormat="1"/>
     <w:lsdException w:name="heading 1" w:uiPriority="9" w:qFormat="1"/>
     <w:lsdException w:name="heading 2" w:semiHidden="1" w:uiPriority="9" w:unhideWhenUsed="1" w:qFormat="1"/>
@@ -11830,7 +11701,6 @@
     <w:lsdException w:name="HTML Sample" w:semiHidden="1" w:unhideWhenUsed="1"/>
     <w:lsdException w:name="HTML Typewriter" w:semiHidden="1" w:unhideWhenUsed="1"/>
     <w:lsdException w:name="HTML Variable" w:semiHidden="1" w:unhideWhenUsed="1"/>
-    <w:lsdException w:name="Normal Table" w:semiHidden="1" w:unhideWhenUsed="1"/>
     <w:lsdException w:name="annotation subject" w:semiHidden="1" w:unhideWhenUsed="1"/>
     <w:lsdException w:name="No List" w:semiHidden="1" w:unhideWhenUsed="1"/>
     <w:lsdException w:name="Outline List 1" w:semiHidden="1" w:unhideWhenUsed="1"/>
@@ -11873,11 +11743,8 @@
     <w:lsdException w:name="Table Contemporary" w:semiHidden="1" w:unhideWhenUsed="1"/>
     <w:lsdException w:name="Table Elegant" w:semiHidden="1" w:unhideWhenUsed="1"/>
     <w:lsdException w:name="Table Professional" w:semiHidden="1" w:unhideWhenUsed="1"/>
-    <w:lsdException w:name="Table Subtle 1" w:semiHidden="1" w:unhideWhenUsed="1"/>
     <w:lsdException w:name="Table Subtle 2" w:semiHidden="1" w:unhideWhenUsed="1"/>
     <w:lsdException w:name="Table Web 1" w:semiHidden="1" w:unhideWhenUsed="1"/>
-    <w:lsdException w:name="Table Web 2" w:semiHidden="1" w:unhideWhenUsed="1"/>
-    <w:lsdException w:name="Table Web 3" w:semiHidden="1" w:unhideWhenUsed="1"/>
     <w:lsdException w:name="Balloon Text" w:semiHidden="1" w:unhideWhenUsed="1"/>
     <w:lsdException w:name="Table Grid" w:uiPriority="39"/>
     <w:lsdException w:name="Table Theme" w:semiHidden="1" w:unhideWhenUsed="1"/>
@@ -12096,6 +11963,11 @@
     <w:lsdException w:name="List Table 5 Dark Accent 6" w:uiPriority="50"/>
     <w:lsdException w:name="List Table 6 Colorful Accent 6" w:uiPriority="51"/>
     <w:lsdException w:name="List Table 7 Colorful Accent 6" w:uiPriority="52"/>
+    <w:lsdException w:name="Mention" w:semiHidden="1" w:unhideWhenUsed="1"/>
+    <w:lsdException w:name="Smart Hyperlink" w:semiHidden="1" w:unhideWhenUsed="1"/>
+    <w:lsdException w:name="Hashtag" w:semiHidden="1" w:unhideWhenUsed="1"/>
+    <w:lsdException w:name="Unresolved Mention" w:semiHidden="1" w:unhideWhenUsed="1"/>
+    <w:lsdException w:name="Smart Link" w:semiHidden="1" w:unhideWhenUsed="1"/>
   </w:latentStyles>
   <w:style w:type="paragraph" w:default="1" w:styleId="Normal">
     <w:name w:val="Normal"/>
@@ -12316,6 +12188,7 @@
   <w:style w:type="character" w:default="1" w:styleId="DefaultParagraphFont">
     <w:name w:val="Default Paragraph Font"/>
     <w:uiPriority w:val="1"/>
+    <w:semiHidden/>
     <w:unhideWhenUsed/>
   </w:style>
   <w:style w:type="table" w:default="1" w:styleId="TableNormal">

</xml_diff>

<commit_message>
fix up project plan
</commit_message>
<xml_diff>
--- a/Documentation/Project Plan/Project_Plan.docx
+++ b/Documentation/Project Plan/Project_Plan.docx
@@ -1,6 +1,6 @@
 
 <file path=word/document.xml><?xml version="1.0" encoding="utf-8"?>
-<w:document xmlns:wpc="http://schemas.microsoft.com/office/word/2010/wordprocessingCanvas" xmlns:cx="http://schemas.microsoft.com/office/drawing/2014/chartex" xmlns:cx1="http://schemas.microsoft.com/office/drawing/2015/9/8/chartex" xmlns:mc="http://schemas.openxmlformats.org/markup-compatibility/2006" xmlns:o="urn:schemas-microsoft-com:office:office" xmlns:r="http://schemas.openxmlformats.org/officeDocument/2006/relationships" xmlns:m="http://schemas.openxmlformats.org/officeDocument/2006/math" xmlns:v="urn:schemas-microsoft-com:vml" xmlns:wp14="http://schemas.microsoft.com/office/word/2010/wordprocessingDrawing" xmlns:wp="http://schemas.openxmlformats.org/drawingml/2006/wordprocessingDrawing" xmlns:w10="urn:schemas-microsoft-com:office:word" xmlns:w="http://schemas.openxmlformats.org/wordprocessingml/2006/main" xmlns:w14="http://schemas.microsoft.com/office/word/2010/wordml" xmlns:w15="http://schemas.microsoft.com/office/word/2012/wordml" xmlns:w16se="http://schemas.microsoft.com/office/word/2015/wordml/symex" xmlns:wpg="http://schemas.microsoft.com/office/word/2010/wordprocessingGroup" xmlns:wpi="http://schemas.microsoft.com/office/word/2010/wordprocessingInk" xmlns:wne="http://schemas.microsoft.com/office/word/2006/wordml" xmlns:wps="http://schemas.microsoft.com/office/word/2010/wordprocessingShape" mc:Ignorable="w14 w15 w16se wp14">
+<w:document xmlns:wpc="http://schemas.microsoft.com/office/word/2010/wordprocessingCanvas" xmlns:cx="http://schemas.microsoft.com/office/drawing/2014/chartex" xmlns:cx1="http://schemas.microsoft.com/office/drawing/2015/9/8/chartex" xmlns:cx2="http://schemas.microsoft.com/office/drawing/2015/10/21/chartex" xmlns:cx3="http://schemas.microsoft.com/office/drawing/2016/5/9/chartex" xmlns:cx4="http://schemas.microsoft.com/office/drawing/2016/5/10/chartex" xmlns:cx5="http://schemas.microsoft.com/office/drawing/2016/5/11/chartex" xmlns:cx6="http://schemas.microsoft.com/office/drawing/2016/5/12/chartex" xmlns:cx7="http://schemas.microsoft.com/office/drawing/2016/5/13/chartex" xmlns:cx8="http://schemas.microsoft.com/office/drawing/2016/5/14/chartex" xmlns:mc="http://schemas.openxmlformats.org/markup-compatibility/2006" xmlns:aink="http://schemas.microsoft.com/office/drawing/2016/ink" xmlns:am3d="http://schemas.microsoft.com/office/drawing/2017/model3d" xmlns:o="urn:schemas-microsoft-com:office:office" xmlns:r="http://schemas.openxmlformats.org/officeDocument/2006/relationships" xmlns:m="http://schemas.openxmlformats.org/officeDocument/2006/math" xmlns:v="urn:schemas-microsoft-com:vml" xmlns:wp14="http://schemas.microsoft.com/office/word/2010/wordprocessingDrawing" xmlns:wp="http://schemas.openxmlformats.org/drawingml/2006/wordprocessingDrawing" xmlns:w10="urn:schemas-microsoft-com:office:word" xmlns:w="http://schemas.openxmlformats.org/wordprocessingml/2006/main" xmlns:w14="http://schemas.microsoft.com/office/word/2010/wordml" xmlns:w15="http://schemas.microsoft.com/office/word/2012/wordml" xmlns:w16cex="http://schemas.microsoft.com/office/word/2018/wordml/cex" xmlns:w16cid="http://schemas.microsoft.com/office/word/2016/wordml/cid" xmlns:w16="http://schemas.microsoft.com/office/word/2018/wordml" xmlns:w16se="http://schemas.microsoft.com/office/word/2015/wordml/symex" xmlns:wpg="http://schemas.microsoft.com/office/word/2010/wordprocessingGroup" xmlns:wpi="http://schemas.microsoft.com/office/word/2010/wordprocessingInk" xmlns:wne="http://schemas.microsoft.com/office/word/2006/wordml" xmlns:wps="http://schemas.microsoft.com/office/word/2010/wordprocessingShape" mc:Ignorable="w14 w15 w16se w16cid w16 w16cex wp14">
   <w:body>
     <w:p>
       <w:pPr>
@@ -9,8 +9,6 @@
           <w:szCs w:val="48"/>
         </w:rPr>
       </w:pPr>
-      <w:bookmarkStart w:id="0" w:name="_GoBack"/>
-      <w:bookmarkEnd w:id="0"/>
     </w:p>
     <w:p>
       <w:pPr>
@@ -247,7 +245,6 @@
                               </w:rPr>
                               <w:t xml:space="preserve">Group: </w:t>
                             </w:r>
-                            <w:proofErr w:type="gramStart"/>
                             <w:r>
                               <w:rPr>
                                 <w:sz w:val="28"/>
@@ -255,7 +252,6 @@
                               </w:rPr>
                               <w:t>4</w:t>
                             </w:r>
-                            <w:proofErr w:type="gramEnd"/>
                           </w:p>
                           <w:p>
                             <w:pPr>
@@ -281,6 +277,7 @@
                               <w:t xml:space="preserve"> „</w:t>
                             </w:r>
                             <w:proofErr w:type="spellStart"/>
+                            <w:proofErr w:type="gramStart"/>
                             <w:r>
                               <w:rPr>
                                 <w:sz w:val="28"/>
@@ -289,7 +286,6 @@
                               <w:t>BulCari</w:t>
                             </w:r>
                             <w:proofErr w:type="spellEnd"/>
-                            <w:proofErr w:type="gramStart"/>
                             <w:r>
                               <w:rPr>
                                 <w:sz w:val="28"/>
@@ -446,22 +442,7 @@
                                 <w:szCs w:val="28"/>
                               </w:rPr>
                               <w:tab/>
-                            </w:r>
-                            <w:proofErr w:type="spellStart"/>
-                            <w:r>
-                              <w:rPr>
-                                <w:sz w:val="28"/>
-                                <w:szCs w:val="28"/>
-                              </w:rPr>
-                              <w:t>Veronika</w:t>
-                            </w:r>
-                            <w:proofErr w:type="spellEnd"/>
-                            <w:r>
-                              <w:rPr>
-                                <w:sz w:val="28"/>
-                                <w:szCs w:val="28"/>
-                              </w:rPr>
-                              <w:t xml:space="preserve"> </w:t>
+                              <w:t xml:space="preserve">Veronika </w:t>
                             </w:r>
                             <w:proofErr w:type="spellStart"/>
                             <w:r>
@@ -1486,7 +1467,7 @@
           <w:szCs w:val="28"/>
         </w:rPr>
       </w:pPr>
-      <w:bookmarkStart w:id="1" w:name="_Hlk57637382"/>
+      <w:bookmarkStart w:id="0" w:name="_Hlk57637382"/>
       <w:r>
         <w:rPr>
           <w:sz w:val="28"/>
@@ -1495,7 +1476,7 @@
         <w:t>Assigning new tasks to the group members</w:t>
       </w:r>
     </w:p>
-    <w:bookmarkEnd w:id="1"/>
+    <w:bookmarkEnd w:id="0"/>
     <w:p>
       <w:pPr>
         <w:pStyle w:val="ListParagraph"/>
@@ -1530,7 +1511,7 @@
           <w:szCs w:val="28"/>
         </w:rPr>
       </w:pPr>
-      <w:bookmarkStart w:id="2" w:name="_Hlk57637393"/>
+      <w:bookmarkStart w:id="1" w:name="_Hlk57637393"/>
       <w:r>
         <w:rPr>
           <w:sz w:val="28"/>
@@ -1539,7 +1520,7 @@
         <w:t>Time management / Duration</w:t>
       </w:r>
     </w:p>
-    <w:bookmarkEnd w:id="2"/>
+    <w:bookmarkEnd w:id="1"/>
     <w:p>
       <w:pPr>
         <w:pStyle w:val="ListParagraph"/>
@@ -2424,7 +2405,7 @@
           <w:sz w:val="24"/>
           <w:szCs w:val="24"/>
         </w:rPr>
-        <w:t xml:space="preserve">, </w:t>
+        <w:t xml:space="preserve">, Veronika </w:t>
       </w:r>
       <w:proofErr w:type="spellStart"/>
       <w:r>
@@ -2433,7 +2414,7 @@
           <w:sz w:val="24"/>
           <w:szCs w:val="24"/>
         </w:rPr>
-        <w:t>Veronika</w:t>
+        <w:t>Valeva</w:t>
       </w:r>
       <w:proofErr w:type="spellEnd"/>
       <w:r>
@@ -2442,7 +2423,7 @@
           <w:sz w:val="24"/>
           <w:szCs w:val="24"/>
         </w:rPr>
-        <w:t xml:space="preserve"> </w:t>
+        <w:t xml:space="preserve"> and Stela </w:t>
       </w:r>
       <w:proofErr w:type="spellStart"/>
       <w:r>
@@ -2451,7 +2432,7 @@
           <w:sz w:val="24"/>
           <w:szCs w:val="24"/>
         </w:rPr>
-        <w:t>Valeva</w:t>
+        <w:t>Trencheva</w:t>
       </w:r>
       <w:proofErr w:type="spellEnd"/>
       <w:r>
@@ -2460,24 +2441,6 @@
           <w:sz w:val="24"/>
           <w:szCs w:val="24"/>
         </w:rPr>
-        <w:t xml:space="preserve"> and Stela </w:t>
-      </w:r>
-      <w:proofErr w:type="spellStart"/>
-      <w:r>
-        <w:rPr>
-          <w:rFonts w:ascii="Calibri" w:eastAsia="Calibri" w:hAnsi="Calibri" w:cs="Calibri"/>
-          <w:sz w:val="24"/>
-          <w:szCs w:val="24"/>
-        </w:rPr>
-        <w:t>Trencheva</w:t>
-      </w:r>
-      <w:proofErr w:type="spellEnd"/>
-      <w:r>
-        <w:rPr>
-          <w:rFonts w:ascii="Calibri" w:eastAsia="Calibri" w:hAnsi="Calibri" w:cs="Calibri"/>
-          <w:sz w:val="24"/>
-          <w:szCs w:val="24"/>
-        </w:rPr>
         <w:t xml:space="preserve">). Our team consists of </w:t>
       </w:r>
       <w:r>
@@ -2558,25 +2521,7 @@
           <w:sz w:val="24"/>
           <w:szCs w:val="24"/>
         </w:rPr>
-        <w:t xml:space="preserve"> team </w:t>
-      </w:r>
-      <w:proofErr w:type="gramStart"/>
-      <w:r>
-        <w:rPr>
-          <w:rFonts w:ascii="Calibri" w:eastAsia="Calibri" w:hAnsi="Calibri" w:cs="Calibri"/>
-          <w:sz w:val="24"/>
-          <w:szCs w:val="24"/>
-        </w:rPr>
-        <w:t>can be accessed</w:t>
-      </w:r>
-      <w:proofErr w:type="gramEnd"/>
-      <w:r>
-        <w:rPr>
-          <w:rFonts w:ascii="Calibri" w:eastAsia="Calibri" w:hAnsi="Calibri" w:cs="Calibri"/>
-          <w:sz w:val="24"/>
-          <w:szCs w:val="24"/>
-        </w:rPr>
-        <w:t xml:space="preserve"> via email</w:t>
+        <w:t xml:space="preserve"> team can be accessed via email</w:t>
       </w:r>
       <w:r>
         <w:rPr>
@@ -3298,7 +3243,23 @@
           <w:sz w:val="24"/>
           <w:szCs w:val="24"/>
         </w:rPr>
-        <w:t>s (adding / removing employees)</w:t>
+        <w:t>s (adding / removing employees</w:t>
+      </w:r>
+      <w:r>
+        <w:rPr>
+          <w:rFonts w:ascii="Calibri" w:eastAsia="Calibri" w:hAnsi="Calibri" w:cs="Calibri"/>
+          <w:sz w:val="24"/>
+          <w:szCs w:val="24"/>
+        </w:rPr>
+        <w:t>/change contract</w:t>
+      </w:r>
+      <w:r>
+        <w:rPr>
+          <w:rFonts w:ascii="Calibri" w:eastAsia="Calibri" w:hAnsi="Calibri" w:cs="Calibri"/>
+          <w:sz w:val="24"/>
+          <w:szCs w:val="24"/>
+        </w:rPr>
+        <w:t>)</w:t>
       </w:r>
     </w:p>
     <w:p>
@@ -3332,6 +3293,14 @@
         </w:rPr>
         <w:t>ssigning shifts to employees</w:t>
       </w:r>
+      <w:r>
+        <w:rPr>
+          <w:rFonts w:ascii="Calibri" w:eastAsia="Calibri" w:hAnsi="Calibri" w:cs="Calibri"/>
+          <w:sz w:val="24"/>
+          <w:szCs w:val="24"/>
+        </w:rPr>
+        <w:t>/ see weekly schedule</w:t>
+      </w:r>
     </w:p>
     <w:p>
       <w:pPr>
@@ -3372,6 +3341,14 @@
         </w:rPr>
         <w:t xml:space="preserve">employees </w:t>
       </w:r>
+      <w:r>
+        <w:rPr>
+          <w:rFonts w:ascii="Calibri" w:eastAsia="Calibri" w:hAnsi="Calibri" w:cs="Calibri"/>
+          <w:sz w:val="24"/>
+          <w:szCs w:val="24"/>
+        </w:rPr>
+        <w:t xml:space="preserve">/ products </w:t>
+      </w:r>
     </w:p>
     <w:p>
       <w:pPr>
@@ -3384,26 +3361,97 @@
         <w:jc w:val="both"/>
         <w:rPr>
           <w:rFonts w:ascii="Calibri" w:eastAsia="Calibri" w:hAnsi="Calibri" w:cs="Calibri"/>
-          <w:b/>
-          <w:sz w:val="24"/>
-          <w:szCs w:val="24"/>
-        </w:rPr>
-      </w:pPr>
-      <w:r>
-        <w:rPr>
-          <w:rFonts w:ascii="Calibri" w:eastAsia="Calibri" w:hAnsi="Calibri" w:cs="Calibri"/>
-          <w:sz w:val="24"/>
-          <w:szCs w:val="24"/>
-        </w:rPr>
-        <w:t>S</w:t>
-      </w:r>
-      <w:r>
-        <w:rPr>
-          <w:rFonts w:ascii="Calibri" w:eastAsia="Calibri" w:hAnsi="Calibri" w:cs="Calibri"/>
-          <w:sz w:val="24"/>
-          <w:szCs w:val="24"/>
-        </w:rPr>
-        <w:t xml:space="preserve">earching for individuals </w:t>
+          <w:sz w:val="24"/>
+          <w:szCs w:val="24"/>
+        </w:rPr>
+      </w:pPr>
+      <w:r>
+        <w:rPr>
+          <w:rFonts w:ascii="Calibri" w:eastAsia="Calibri" w:hAnsi="Calibri" w:cs="Calibri"/>
+          <w:sz w:val="24"/>
+          <w:szCs w:val="24"/>
+        </w:rPr>
+        <w:t>Adding and removing product</w:t>
+      </w:r>
+      <w:r>
+        <w:rPr>
+          <w:rFonts w:ascii="Calibri" w:eastAsia="Calibri" w:hAnsi="Calibri" w:cs="Calibri"/>
+          <w:sz w:val="24"/>
+          <w:szCs w:val="24"/>
+        </w:rPr>
+        <w:t>s</w:t>
+      </w:r>
+    </w:p>
+    <w:p>
+      <w:pPr>
+        <w:pStyle w:val="ListParagraph"/>
+        <w:numPr>
+          <w:ilvl w:val="1"/>
+          <w:numId w:val="33"/>
+        </w:numPr>
+        <w:spacing w:after="160"/>
+        <w:jc w:val="both"/>
+        <w:rPr>
+          <w:rFonts w:ascii="Calibri" w:eastAsia="Calibri" w:hAnsi="Calibri" w:cs="Calibri"/>
+          <w:sz w:val="24"/>
+          <w:szCs w:val="24"/>
+        </w:rPr>
+      </w:pPr>
+      <w:r>
+        <w:rPr>
+          <w:rFonts w:ascii="Calibri" w:eastAsia="Calibri" w:hAnsi="Calibri" w:cs="Calibri"/>
+          <w:sz w:val="24"/>
+          <w:szCs w:val="24"/>
+        </w:rPr>
+        <w:t>Product data</w:t>
+      </w:r>
+    </w:p>
+    <w:p>
+      <w:pPr>
+        <w:pStyle w:val="ListParagraph"/>
+        <w:numPr>
+          <w:ilvl w:val="1"/>
+          <w:numId w:val="33"/>
+        </w:numPr>
+        <w:spacing w:after="160"/>
+        <w:jc w:val="both"/>
+        <w:rPr>
+          <w:rFonts w:ascii="Calibri" w:eastAsia="Calibri" w:hAnsi="Calibri" w:cs="Calibri"/>
+          <w:sz w:val="24"/>
+          <w:szCs w:val="24"/>
+        </w:rPr>
+      </w:pPr>
+      <w:r>
+        <w:rPr>
+          <w:rFonts w:ascii="Calibri" w:eastAsia="Calibri" w:hAnsi="Calibri" w:cs="Calibri"/>
+          <w:sz w:val="24"/>
+          <w:szCs w:val="24"/>
+        </w:rPr>
+        <w:t>Change password</w:t>
+      </w:r>
+    </w:p>
+    <w:p>
+      <w:pPr>
+        <w:pStyle w:val="ListParagraph"/>
+        <w:numPr>
+          <w:ilvl w:val="1"/>
+          <w:numId w:val="33"/>
+        </w:numPr>
+        <w:spacing w:after="160"/>
+        <w:jc w:val="both"/>
+        <w:rPr>
+          <w:rFonts w:ascii="Calibri" w:eastAsia="Calibri" w:hAnsi="Calibri" w:cs="Calibri"/>
+          <w:sz w:val="24"/>
+          <w:szCs w:val="24"/>
+        </w:rPr>
+      </w:pPr>
+      <w:r>
+        <w:rPr>
+          <w:rFonts w:ascii="Calibri" w:eastAsia="Calibri" w:hAnsi="Calibri" w:cs="Calibri"/>
+          <w:sz w:val="24"/>
+          <w:szCs w:val="24"/>
+        </w:rPr>
+        <w:t>Database</w:t>
       </w:r>
     </w:p>
     <w:p>
@@ -3547,18 +3595,8 @@
           <w:sz w:val="24"/>
           <w:szCs w:val="24"/>
         </w:rPr>
-        <w:t xml:space="preserve"> – </w:t>
-      </w:r>
-      <w:proofErr w:type="spellStart"/>
-      <w:r>
-        <w:rPr>
-          <w:rFonts w:ascii="Calibri" w:eastAsia="Calibri" w:hAnsi="Calibri" w:cs="Calibri"/>
-          <w:sz w:val="24"/>
-          <w:szCs w:val="24"/>
-        </w:rPr>
-        <w:t>Gitlab</w:t>
-      </w:r>
-      <w:proofErr w:type="spellEnd"/>
+        <w:t xml:space="preserve"> – Gitlab</w:t>
+      </w:r>
     </w:p>
     <w:p>
       <w:pPr>
@@ -4568,23 +4606,7 @@
                 <w:sz w:val="24"/>
                 <w:szCs w:val="28"/>
               </w:rPr>
-              <w:t xml:space="preserve"> – Create a </w:t>
-            </w:r>
-            <w:proofErr w:type="spellStart"/>
-            <w:r>
-              <w:rPr>
-                <w:sz w:val="24"/>
-                <w:szCs w:val="28"/>
-              </w:rPr>
-              <w:t>git</w:t>
-            </w:r>
-            <w:proofErr w:type="spellEnd"/>
-            <w:r>
-              <w:rPr>
-                <w:sz w:val="24"/>
-                <w:szCs w:val="28"/>
-              </w:rPr>
-              <w:t xml:space="preserve"> repository. Write the agenda </w:t>
+              <w:t xml:space="preserve"> – Create a git repository. Write the agenda </w:t>
             </w:r>
             <w:r>
               <w:rPr>
@@ -4660,21 +4682,12 @@
                 <w:szCs w:val="28"/>
               </w:rPr>
             </w:pPr>
-            <w:proofErr w:type="spellStart"/>
-            <w:r>
-              <w:rPr>
-                <w:sz w:val="24"/>
-                <w:szCs w:val="28"/>
-              </w:rPr>
-              <w:t>Veronika</w:t>
-            </w:r>
-            <w:proofErr w:type="spellEnd"/>
-            <w:r>
-              <w:rPr>
-                <w:sz w:val="24"/>
-                <w:szCs w:val="28"/>
-              </w:rPr>
-              <w:t xml:space="preserve"> – Start the report documentation. Work on the project plan.</w:t>
+            <w:r>
+              <w:rPr>
+                <w:sz w:val="24"/>
+                <w:szCs w:val="28"/>
+              </w:rPr>
+              <w:t>Veronika – Start the report documentation. Work on the project plan.</w:t>
             </w:r>
           </w:p>
         </w:tc>
@@ -4729,21 +4742,12 @@
               </w:rPr>
               <w:t xml:space="preserve">                           </w:t>
             </w:r>
-            <w:proofErr w:type="spellStart"/>
             <w:r>
               <w:rPr>
                 <w:sz w:val="24"/>
                 <w:szCs w:val="24"/>
               </w:rPr>
-              <w:t>Git</w:t>
-            </w:r>
-            <w:proofErr w:type="spellEnd"/>
-            <w:r>
-              <w:rPr>
-                <w:sz w:val="24"/>
-                <w:szCs w:val="24"/>
-              </w:rPr>
-              <w:t xml:space="preserve"> </w:t>
+              <w:t xml:space="preserve">Git </w:t>
             </w:r>
             <w:r>
               <w:rPr>
@@ -5427,21 +5431,12 @@
                 <w:szCs w:val="28"/>
               </w:rPr>
             </w:pPr>
-            <w:proofErr w:type="spellStart"/>
-            <w:r>
-              <w:rPr>
-                <w:sz w:val="24"/>
-                <w:szCs w:val="28"/>
-              </w:rPr>
-              <w:t>Veronika</w:t>
-            </w:r>
-            <w:proofErr w:type="spellEnd"/>
-            <w:r>
-              <w:rPr>
-                <w:sz w:val="24"/>
-                <w:szCs w:val="28"/>
-              </w:rPr>
-              <w:t xml:space="preserve"> – Work on sketches.</w:t>
+            <w:r>
+              <w:rPr>
+                <w:sz w:val="24"/>
+                <w:szCs w:val="28"/>
+              </w:rPr>
+              <w:t>Veronika – Work on sketches.</w:t>
             </w:r>
             <w:r>
               <w:rPr>
@@ -6056,6 +6051,53 @@
               <w:t>Implement classes and create objects (HR admin, management, depot-workers, employees)</w:t>
             </w:r>
           </w:p>
+          <w:p>
+            <w:pPr>
+              <w:pStyle w:val="ListParagraph"/>
+              <w:numPr>
+                <w:ilvl w:val="0"/>
+                <w:numId w:val="22"/>
+              </w:numPr>
+              <w:rPr>
+                <w:sz w:val="24"/>
+                <w:szCs w:val="28"/>
+              </w:rPr>
+            </w:pPr>
+            <w:r>
+              <w:rPr>
+                <w:sz w:val="24"/>
+                <w:szCs w:val="28"/>
+              </w:rPr>
+              <w:t>Create product class.</w:t>
+            </w:r>
+          </w:p>
+          <w:p>
+            <w:pPr>
+              <w:pStyle w:val="ListParagraph"/>
+              <w:numPr>
+                <w:ilvl w:val="0"/>
+                <w:numId w:val="22"/>
+              </w:numPr>
+              <w:rPr>
+                <w:sz w:val="24"/>
+                <w:szCs w:val="28"/>
+              </w:rPr>
+            </w:pPr>
+            <w:r>
+              <w:rPr>
+                <w:sz w:val="24"/>
+                <w:szCs w:val="28"/>
+              </w:rPr>
+              <w:t>Database connection</w:t>
+            </w:r>
+            <w:r>
+              <w:rPr>
+                <w:sz w:val="24"/>
+                <w:szCs w:val="28"/>
+              </w:rPr>
+              <w:t>.</w:t>
+            </w:r>
+          </w:p>
         </w:tc>
       </w:tr>
       <w:tr>
@@ -6140,6 +6182,27 @@
               </w:rPr>
               <w:t>Create a log in functionality.</w:t>
             </w:r>
+            <w:r>
+              <w:rPr>
+                <w:sz w:val="24"/>
+                <w:szCs w:val="28"/>
+              </w:rPr>
+              <w:t xml:space="preserve"> </w:t>
+            </w:r>
+            <w:r>
+              <w:rPr>
+                <w:sz w:val="24"/>
+                <w:szCs w:val="28"/>
+              </w:rPr>
+              <w:t>Database connection</w:t>
+            </w:r>
+            <w:r>
+              <w:rPr>
+                <w:sz w:val="24"/>
+                <w:szCs w:val="28"/>
+              </w:rPr>
+              <w:t>.</w:t>
+            </w:r>
           </w:p>
           <w:p>
             <w:pPr>
@@ -6174,6 +6237,20 @@
               </w:rPr>
               <w:t>Create a profile pages for every kind of user.</w:t>
             </w:r>
+            <w:r>
+              <w:rPr>
+                <w:sz w:val="24"/>
+                <w:szCs w:val="28"/>
+              </w:rPr>
+              <w:t xml:space="preserve"> </w:t>
+            </w:r>
+            <w:r>
+              <w:rPr>
+                <w:sz w:val="24"/>
+                <w:szCs w:val="28"/>
+              </w:rPr>
+              <w:t>Create product class.</w:t>
+            </w:r>
           </w:p>
           <w:p>
             <w:pPr>
@@ -6201,12 +6278,21 @@
               </w:rPr>
               <w:t xml:space="preserve">UML, </w:t>
             </w:r>
-            <w:r>
-              <w:rPr>
-                <w:sz w:val="24"/>
-                <w:szCs w:val="28"/>
-              </w:rPr>
-              <w:t>Implement classes and create objects (HR admin, management, depot-workers, employees)</w:t>
+            <w:proofErr w:type="gramStart"/>
+            <w:r>
+              <w:rPr>
+                <w:sz w:val="24"/>
+                <w:szCs w:val="28"/>
+              </w:rPr>
+              <w:t>Implement</w:t>
+            </w:r>
+            <w:proofErr w:type="gramEnd"/>
+            <w:r>
+              <w:rPr>
+                <w:sz w:val="24"/>
+                <w:szCs w:val="28"/>
+              </w:rPr>
+              <w:t xml:space="preserve"> classes and create objects (HR admin, management, depot-workers, employees)</w:t>
             </w:r>
           </w:p>
           <w:p>
@@ -6221,21 +6307,12 @@
                 <w:szCs w:val="28"/>
               </w:rPr>
             </w:pPr>
-            <w:proofErr w:type="spellStart"/>
-            <w:r>
-              <w:rPr>
-                <w:sz w:val="24"/>
-                <w:szCs w:val="28"/>
-              </w:rPr>
-              <w:t>Veronika</w:t>
-            </w:r>
-            <w:proofErr w:type="spellEnd"/>
-            <w:r>
-              <w:rPr>
-                <w:sz w:val="24"/>
-                <w:szCs w:val="28"/>
-              </w:rPr>
-              <w:t xml:space="preserve"> – </w:t>
+            <w:r>
+              <w:rPr>
+                <w:sz w:val="24"/>
+                <w:szCs w:val="28"/>
+              </w:rPr>
+              <w:t xml:space="preserve">Veronika – </w:t>
             </w:r>
             <w:r>
               <w:rPr>
@@ -6919,7 +6996,179 @@
                 <w:sz w:val="24"/>
                 <w:szCs w:val="28"/>
               </w:rPr>
-              <w:t>Create the pages for managing employee profiles.(adding / removing) (administration)</w:t>
+              <w:t xml:space="preserve">Create the pages for managing employee </w:t>
+            </w:r>
+            <w:proofErr w:type="gramStart"/>
+            <w:r>
+              <w:rPr>
+                <w:sz w:val="24"/>
+                <w:szCs w:val="28"/>
+              </w:rPr>
+              <w:t>profiles.(</w:t>
+            </w:r>
+            <w:proofErr w:type="gramEnd"/>
+            <w:r>
+              <w:rPr>
+                <w:sz w:val="24"/>
+                <w:szCs w:val="28"/>
+              </w:rPr>
+              <w:t>adding / removing) (administration)</w:t>
+            </w:r>
+          </w:p>
+          <w:p>
+            <w:pPr>
+              <w:pStyle w:val="ListParagraph"/>
+              <w:numPr>
+                <w:ilvl w:val="0"/>
+                <w:numId w:val="24"/>
+              </w:numPr>
+              <w:rPr>
+                <w:sz w:val="28"/>
+                <w:szCs w:val="28"/>
+              </w:rPr>
+            </w:pPr>
+            <w:r>
+              <w:rPr>
+                <w:sz w:val="24"/>
+                <w:szCs w:val="28"/>
+              </w:rPr>
+              <w:t xml:space="preserve">Create product </w:t>
+            </w:r>
+            <w:proofErr w:type="gramStart"/>
+            <w:r>
+              <w:rPr>
+                <w:sz w:val="24"/>
+                <w:szCs w:val="28"/>
+              </w:rPr>
+              <w:t>data(</w:t>
+            </w:r>
+            <w:proofErr w:type="gramEnd"/>
+            <w:r>
+              <w:rPr>
+                <w:sz w:val="24"/>
+                <w:szCs w:val="28"/>
+              </w:rPr>
+              <w:t>stock worker).</w:t>
+            </w:r>
+          </w:p>
+          <w:p>
+            <w:pPr>
+              <w:pStyle w:val="ListParagraph"/>
+              <w:numPr>
+                <w:ilvl w:val="0"/>
+                <w:numId w:val="24"/>
+              </w:numPr>
+              <w:rPr>
+                <w:sz w:val="28"/>
+                <w:szCs w:val="28"/>
+              </w:rPr>
+            </w:pPr>
+            <w:r>
+              <w:rPr>
+                <w:sz w:val="24"/>
+                <w:szCs w:val="28"/>
+              </w:rPr>
+              <w:t xml:space="preserve">Create product </w:t>
+            </w:r>
+            <w:proofErr w:type="gramStart"/>
+            <w:r>
+              <w:rPr>
+                <w:sz w:val="24"/>
+                <w:szCs w:val="28"/>
+              </w:rPr>
+              <w:t>statistic</w:t>
+            </w:r>
+            <w:r>
+              <w:rPr>
+                <w:sz w:val="24"/>
+                <w:szCs w:val="28"/>
+              </w:rPr>
+              <w:t>(</w:t>
+            </w:r>
+            <w:proofErr w:type="gramEnd"/>
+            <w:r>
+              <w:rPr>
+                <w:sz w:val="24"/>
+                <w:szCs w:val="28"/>
+              </w:rPr>
+              <w:t>store</w:t>
+            </w:r>
+            <w:r>
+              <w:rPr>
+                <w:sz w:val="24"/>
+                <w:szCs w:val="28"/>
+              </w:rPr>
+              <w:t xml:space="preserve"> manager</w:t>
+            </w:r>
+            <w:r>
+              <w:rPr>
+                <w:sz w:val="24"/>
+                <w:szCs w:val="28"/>
+              </w:rPr>
+              <w:t xml:space="preserve"> )</w:t>
+            </w:r>
+            <w:r>
+              <w:rPr>
+                <w:sz w:val="24"/>
+                <w:szCs w:val="28"/>
+              </w:rPr>
+              <w:t>.</w:t>
+            </w:r>
+          </w:p>
+          <w:p>
+            <w:pPr>
+              <w:pStyle w:val="ListParagraph"/>
+              <w:numPr>
+                <w:ilvl w:val="0"/>
+                <w:numId w:val="24"/>
+              </w:numPr>
+              <w:rPr>
+                <w:sz w:val="24"/>
+                <w:szCs w:val="28"/>
+              </w:rPr>
+            </w:pPr>
+            <w:r>
+              <w:rPr>
+                <w:sz w:val="24"/>
+                <w:szCs w:val="28"/>
+              </w:rPr>
+              <w:t xml:space="preserve">Add and remove </w:t>
+            </w:r>
+            <w:proofErr w:type="gramStart"/>
+            <w:r>
+              <w:rPr>
+                <w:sz w:val="24"/>
+                <w:szCs w:val="28"/>
+              </w:rPr>
+              <w:t>product(</w:t>
+            </w:r>
+            <w:proofErr w:type="gramEnd"/>
+            <w:r>
+              <w:rPr>
+                <w:sz w:val="24"/>
+                <w:szCs w:val="28"/>
+              </w:rPr>
+              <w:t>stock manager).</w:t>
+            </w:r>
+          </w:p>
+          <w:p>
+            <w:pPr>
+              <w:pStyle w:val="ListParagraph"/>
+              <w:numPr>
+                <w:ilvl w:val="0"/>
+                <w:numId w:val="24"/>
+              </w:numPr>
+              <w:rPr>
+                <w:sz w:val="24"/>
+                <w:szCs w:val="28"/>
+              </w:rPr>
+            </w:pPr>
+            <w:r>
+              <w:rPr>
+                <w:sz w:val="24"/>
+                <w:szCs w:val="28"/>
+              </w:rPr>
+              <w:t>Database managing</w:t>
             </w:r>
           </w:p>
         </w:tc>
@@ -6997,14 +7246,63 @@
                 <w:sz w:val="24"/>
                 <w:szCs w:val="28"/>
               </w:rPr>
-              <w:t xml:space="preserve">- </w:t>
-            </w:r>
-            <w:r>
-              <w:rPr>
-                <w:sz w:val="24"/>
-                <w:szCs w:val="28"/>
-              </w:rPr>
-              <w:t>Create the functionality of assigning shifts to employees. (administration)</w:t>
+              <w:t>–</w:t>
+            </w:r>
+            <w:r>
+              <w:rPr>
+                <w:sz w:val="24"/>
+                <w:szCs w:val="28"/>
+              </w:rPr>
+              <w:t xml:space="preserve"> </w:t>
+            </w:r>
+            <w:r>
+              <w:rPr>
+                <w:sz w:val="24"/>
+                <w:szCs w:val="28"/>
+              </w:rPr>
+              <w:t>Database/Selecting,</w:t>
+            </w:r>
+            <w:r>
+              <w:rPr>
+                <w:sz w:val="24"/>
+                <w:szCs w:val="28"/>
+              </w:rPr>
+              <w:t xml:space="preserve"> </w:t>
+            </w:r>
+            <w:r>
+              <w:rPr>
+                <w:sz w:val="24"/>
+                <w:szCs w:val="28"/>
+              </w:rPr>
+              <w:t>Adding,</w:t>
+            </w:r>
+            <w:r>
+              <w:rPr>
+                <w:sz w:val="24"/>
+                <w:szCs w:val="28"/>
+              </w:rPr>
+              <w:t xml:space="preserve"> </w:t>
+            </w:r>
+            <w:r>
+              <w:rPr>
+                <w:sz w:val="24"/>
+                <w:szCs w:val="28"/>
+              </w:rPr>
+              <w:t>Updating,</w:t>
+            </w:r>
+            <w:r>
+              <w:rPr>
+                <w:sz w:val="24"/>
+                <w:szCs w:val="28"/>
+              </w:rPr>
+              <w:t xml:space="preserve"> </w:t>
+            </w:r>
+            <w:r>
+              <w:rPr>
+                <w:sz w:val="24"/>
+                <w:szCs w:val="28"/>
+              </w:rPr>
+              <w:t>Deleting/</w:t>
             </w:r>
           </w:p>
           <w:p>
@@ -7031,7 +7329,53 @@
                 <w:sz w:val="24"/>
                 <w:szCs w:val="28"/>
               </w:rPr>
-              <w:t>Create employee statistics. (management)</w:t>
+              <w:t xml:space="preserve">Create product </w:t>
+            </w:r>
+            <w:proofErr w:type="gramStart"/>
+            <w:r>
+              <w:rPr>
+                <w:sz w:val="24"/>
+                <w:szCs w:val="28"/>
+              </w:rPr>
+              <w:t>data(</w:t>
+            </w:r>
+            <w:proofErr w:type="gramEnd"/>
+            <w:r>
+              <w:rPr>
+                <w:sz w:val="24"/>
+                <w:szCs w:val="28"/>
+              </w:rPr>
+              <w:t xml:space="preserve">stock worker). Create product statistic. </w:t>
+            </w:r>
+            <w:r>
+              <w:rPr>
+                <w:sz w:val="24"/>
+                <w:szCs w:val="28"/>
+              </w:rPr>
+              <w:t xml:space="preserve">Add and remove </w:t>
+            </w:r>
+            <w:proofErr w:type="gramStart"/>
+            <w:r>
+              <w:rPr>
+                <w:sz w:val="24"/>
+                <w:szCs w:val="28"/>
+              </w:rPr>
+              <w:t>product(</w:t>
+            </w:r>
+            <w:proofErr w:type="gramEnd"/>
+            <w:r>
+              <w:rPr>
+                <w:sz w:val="24"/>
+                <w:szCs w:val="28"/>
+              </w:rPr>
+              <w:t>stock manager)</w:t>
+            </w:r>
+            <w:r>
+              <w:rPr>
+                <w:sz w:val="24"/>
+                <w:szCs w:val="28"/>
+              </w:rPr>
+              <w:t>.</w:t>
             </w:r>
           </w:p>
           <w:p>
@@ -7073,21 +7417,12 @@
                 <w:szCs w:val="28"/>
               </w:rPr>
             </w:pPr>
-            <w:proofErr w:type="spellStart"/>
-            <w:r>
-              <w:rPr>
-                <w:sz w:val="24"/>
-                <w:szCs w:val="28"/>
-              </w:rPr>
-              <w:t>Veronika</w:t>
-            </w:r>
-            <w:proofErr w:type="spellEnd"/>
-            <w:r>
-              <w:rPr>
-                <w:sz w:val="24"/>
-                <w:szCs w:val="28"/>
-              </w:rPr>
-              <w:t xml:space="preserve"> –</w:t>
+            <w:r>
+              <w:rPr>
+                <w:sz w:val="24"/>
+                <w:szCs w:val="28"/>
+              </w:rPr>
+              <w:t>Veronika –</w:t>
             </w:r>
             <w:r>
               <w:rPr>
@@ -7101,7 +7436,37 @@
                 <w:sz w:val="24"/>
                 <w:szCs w:val="28"/>
               </w:rPr>
-              <w:t>Create the pages for managing employee profiles.(adding / removing) (administration)</w:t>
+              <w:t xml:space="preserve">Create the pages for managing employee </w:t>
+            </w:r>
+            <w:proofErr w:type="gramStart"/>
+            <w:r>
+              <w:rPr>
+                <w:sz w:val="24"/>
+                <w:szCs w:val="28"/>
+              </w:rPr>
+              <w:t>profiles.(</w:t>
+            </w:r>
+            <w:proofErr w:type="gramEnd"/>
+            <w:r>
+              <w:rPr>
+                <w:sz w:val="24"/>
+                <w:szCs w:val="28"/>
+              </w:rPr>
+              <w:t>adding / removing) (administration)</w:t>
+            </w:r>
+            <w:r>
+              <w:rPr>
+                <w:sz w:val="24"/>
+                <w:szCs w:val="28"/>
+              </w:rPr>
+              <w:t xml:space="preserve">. </w:t>
+            </w:r>
+            <w:r>
+              <w:rPr>
+                <w:sz w:val="24"/>
+                <w:szCs w:val="28"/>
+              </w:rPr>
+              <w:t>Create employee statistics. (management)</w:t>
             </w:r>
           </w:p>
         </w:tc>
@@ -7145,8 +7510,8 @@
           <w:p>
             <w:pPr>
               <w:rPr>
-                <w:sz w:val="28"/>
-                <w:szCs w:val="28"/>
+                <w:sz w:val="24"/>
+                <w:szCs w:val="24"/>
               </w:rPr>
             </w:pPr>
             <w:r>
@@ -7294,7 +7659,6 @@
           <w:sz w:val="56"/>
           <w:szCs w:val="56"/>
         </w:rPr>
-        <w:lastRenderedPageBreak/>
         <w:t>Week Five</w:t>
       </w:r>
     </w:p>
@@ -7341,7 +7705,7 @@
                 <w:szCs w:val="28"/>
               </w:rPr>
             </w:pPr>
-            <w:bookmarkStart w:id="3" w:name="_Hlk58227869"/>
+            <w:bookmarkStart w:id="2" w:name="_Hlk58227869"/>
             <w:r>
               <w:rPr>
                 <w:b/>
@@ -7814,7 +8178,28 @@
                 <w:sz w:val="24"/>
                 <w:szCs w:val="24"/>
               </w:rPr>
-              <w:t>Work on any unfinished work from past weeks concerning the implementation of the code. (if any)</w:t>
+              <w:t xml:space="preserve">Work on any unfinished work from past weeks concerning the implementation of the code. </w:t>
+            </w:r>
+            <w:r>
+              <w:rPr>
+                <w:sz w:val="24"/>
+                <w:szCs w:val="24"/>
+              </w:rPr>
+              <w:t>Fix weak parts of the code.</w:t>
+            </w:r>
+            <w:r>
+              <w:rPr>
+                <w:sz w:val="24"/>
+                <w:szCs w:val="24"/>
+              </w:rPr>
+              <w:t xml:space="preserve"> </w:t>
+            </w:r>
+            <w:r>
+              <w:rPr>
+                <w:sz w:val="24"/>
+                <w:szCs w:val="24"/>
+              </w:rPr>
+              <w:t>Send test plan to peers</w:t>
             </w:r>
           </w:p>
           <w:p>
@@ -7841,7 +8226,28 @@
                 <w:sz w:val="24"/>
                 <w:szCs w:val="24"/>
               </w:rPr>
-              <w:t>Send test plan to peers</w:t>
+              <w:t>Create a test plan.</w:t>
+            </w:r>
+            <w:r>
+              <w:rPr>
+                <w:sz w:val="24"/>
+                <w:szCs w:val="24"/>
+              </w:rPr>
+              <w:t xml:space="preserve"> </w:t>
+            </w:r>
+            <w:r>
+              <w:rPr>
+                <w:sz w:val="24"/>
+                <w:szCs w:val="24"/>
+              </w:rPr>
+              <w:t>Add test case part in the test plan</w:t>
+            </w:r>
+            <w:r>
+              <w:rPr>
+                <w:sz w:val="24"/>
+                <w:szCs w:val="24"/>
+              </w:rPr>
+              <w:t>.</w:t>
             </w:r>
           </w:p>
           <w:p>
@@ -7868,7 +8274,21 @@
                 <w:sz w:val="24"/>
                 <w:szCs w:val="24"/>
               </w:rPr>
-              <w:t>Create a test plan.</w:t>
+              <w:t xml:space="preserve">Add </w:t>
+            </w:r>
+            <w:r>
+              <w:rPr>
+                <w:sz w:val="24"/>
+                <w:szCs w:val="24"/>
+              </w:rPr>
+              <w:t xml:space="preserve">test case part in the </w:t>
+            </w:r>
+            <w:r>
+              <w:rPr>
+                <w:sz w:val="24"/>
+                <w:szCs w:val="24"/>
+              </w:rPr>
+              <w:t>test plan.</w:t>
             </w:r>
           </w:p>
           <w:p>
@@ -7883,21 +8303,12 @@
                 <w:szCs w:val="24"/>
               </w:rPr>
             </w:pPr>
-            <w:proofErr w:type="spellStart"/>
             <w:r>
               <w:rPr>
                 <w:sz w:val="24"/>
                 <w:szCs w:val="22"/>
               </w:rPr>
-              <w:t>Veronika</w:t>
-            </w:r>
-            <w:proofErr w:type="spellEnd"/>
-            <w:r>
-              <w:rPr>
-                <w:sz w:val="24"/>
-                <w:szCs w:val="22"/>
-              </w:rPr>
-              <w:t xml:space="preserve"> </w:t>
+              <w:t xml:space="preserve">Veronika </w:t>
             </w:r>
             <w:r>
               <w:rPr>
@@ -7912,6 +8323,20 @@
                 <w:szCs w:val="24"/>
               </w:rPr>
               <w:t>Create a report with the results from the user testing.</w:t>
+            </w:r>
+            <w:r>
+              <w:rPr>
+                <w:sz w:val="24"/>
+                <w:szCs w:val="24"/>
+              </w:rPr>
+              <w:t xml:space="preserve"> </w:t>
+            </w:r>
+            <w:r>
+              <w:rPr>
+                <w:sz w:val="24"/>
+                <w:szCs w:val="24"/>
+              </w:rPr>
+              <w:t>Add test case part in the test plan</w:t>
             </w:r>
           </w:p>
         </w:tc>
@@ -7969,7 +8394,7 @@
           </w:p>
         </w:tc>
       </w:tr>
-      <w:bookmarkEnd w:id="3"/>
+      <w:bookmarkEnd w:id="2"/>
     </w:tbl>
     <w:p/>
     <w:p>
@@ -8060,7 +8485,6 @@
           <w:sz w:val="56"/>
           <w:szCs w:val="56"/>
         </w:rPr>
-        <w:lastRenderedPageBreak/>
         <w:t>Week Six</w:t>
       </w:r>
     </w:p>
@@ -8599,21 +9023,12 @@
                 <w:szCs w:val="28"/>
               </w:rPr>
             </w:pPr>
-            <w:proofErr w:type="spellStart"/>
             <w:r>
               <w:rPr>
                 <w:sz w:val="24"/>
                 <w:szCs w:val="24"/>
               </w:rPr>
-              <w:t>Veronika</w:t>
-            </w:r>
-            <w:proofErr w:type="spellEnd"/>
-            <w:r>
-              <w:rPr>
-                <w:sz w:val="24"/>
-                <w:szCs w:val="24"/>
-              </w:rPr>
-              <w:t xml:space="preserve"> –</w:t>
+              <w:t>Veronika –</w:t>
             </w:r>
             <w:r>
               <w:rPr>
@@ -8705,7 +9120,7 @@
 </file>
 
 <file path=word/numbering.xml><?xml version="1.0" encoding="utf-8"?>
-<w:numbering xmlns:wpc="http://schemas.microsoft.com/office/word/2010/wordprocessingCanvas" xmlns:cx="http://schemas.microsoft.com/office/drawing/2014/chartex" xmlns:cx1="http://schemas.microsoft.com/office/drawing/2015/9/8/chartex" xmlns:mc="http://schemas.openxmlformats.org/markup-compatibility/2006" xmlns:o="urn:schemas-microsoft-com:office:office" xmlns:r="http://schemas.openxmlformats.org/officeDocument/2006/relationships" xmlns:m="http://schemas.openxmlformats.org/officeDocument/2006/math" xmlns:v="urn:schemas-microsoft-com:vml" xmlns:wp14="http://schemas.microsoft.com/office/word/2010/wordprocessingDrawing" xmlns:wp="http://schemas.openxmlformats.org/drawingml/2006/wordprocessingDrawing" xmlns:w10="urn:schemas-microsoft-com:office:word" xmlns:w="http://schemas.openxmlformats.org/wordprocessingml/2006/main" xmlns:w14="http://schemas.microsoft.com/office/word/2010/wordml" xmlns:w15="http://schemas.microsoft.com/office/word/2012/wordml" xmlns:w16se="http://schemas.microsoft.com/office/word/2015/wordml/symex" xmlns:wpg="http://schemas.microsoft.com/office/word/2010/wordprocessingGroup" xmlns:wpi="http://schemas.microsoft.com/office/word/2010/wordprocessingInk" xmlns:wne="http://schemas.microsoft.com/office/word/2006/wordml" xmlns:wps="http://schemas.microsoft.com/office/word/2010/wordprocessingShape" mc:Ignorable="w14 w15 w16se wp14">
+<w:numbering xmlns:wpc="http://schemas.microsoft.com/office/word/2010/wordprocessingCanvas" xmlns:cx="http://schemas.microsoft.com/office/drawing/2014/chartex" xmlns:cx1="http://schemas.microsoft.com/office/drawing/2015/9/8/chartex" xmlns:cx2="http://schemas.microsoft.com/office/drawing/2015/10/21/chartex" xmlns:cx3="http://schemas.microsoft.com/office/drawing/2016/5/9/chartex" xmlns:cx4="http://schemas.microsoft.com/office/drawing/2016/5/10/chartex" xmlns:cx5="http://schemas.microsoft.com/office/drawing/2016/5/11/chartex" xmlns:cx6="http://schemas.microsoft.com/office/drawing/2016/5/12/chartex" xmlns:cx7="http://schemas.microsoft.com/office/drawing/2016/5/13/chartex" xmlns:cx8="http://schemas.microsoft.com/office/drawing/2016/5/14/chartex" xmlns:mc="http://schemas.openxmlformats.org/markup-compatibility/2006" xmlns:aink="http://schemas.microsoft.com/office/drawing/2016/ink" xmlns:am3d="http://schemas.microsoft.com/office/drawing/2017/model3d" xmlns:o="urn:schemas-microsoft-com:office:office" xmlns:r="http://schemas.openxmlformats.org/officeDocument/2006/relationships" xmlns:m="http://schemas.openxmlformats.org/officeDocument/2006/math" xmlns:v="urn:schemas-microsoft-com:vml" xmlns:wp14="http://schemas.microsoft.com/office/word/2010/wordprocessingDrawing" xmlns:wp="http://schemas.openxmlformats.org/drawingml/2006/wordprocessingDrawing" xmlns:w10="urn:schemas-microsoft-com:office:word" xmlns:w="http://schemas.openxmlformats.org/wordprocessingml/2006/main" xmlns:w14="http://schemas.microsoft.com/office/word/2010/wordml" xmlns:w15="http://schemas.microsoft.com/office/word/2012/wordml" xmlns:w16cex="http://schemas.microsoft.com/office/word/2018/wordml/cex" xmlns:w16cid="http://schemas.microsoft.com/office/word/2016/wordml/cid" xmlns:w16="http://schemas.microsoft.com/office/word/2018/wordml" xmlns:w16se="http://schemas.microsoft.com/office/word/2015/wordml/symex" xmlns:wpg="http://schemas.microsoft.com/office/word/2010/wordprocessingGroup" xmlns:wpi="http://schemas.microsoft.com/office/word/2010/wordprocessingInk" xmlns:wne="http://schemas.microsoft.com/office/word/2006/wordml" xmlns:wps="http://schemas.microsoft.com/office/word/2010/wordprocessingShape" mc:Ignorable="w14 w15 w16se w16cid w16 w16cex wp14">
   <w:abstractNum w:abstractNumId="0" w15:restartNumberingAfterBreak="0">
     <w:nsid w:val="025D5B47"/>
     <w:multiLevelType w:val="multilevel"/>
@@ -12559,7 +12974,7 @@
 </file>
 
 <file path=word/styles.xml><?xml version="1.0" encoding="utf-8"?>
-<w:styles xmlns:mc="http://schemas.openxmlformats.org/markup-compatibility/2006" xmlns:r="http://schemas.openxmlformats.org/officeDocument/2006/relationships" xmlns:w="http://schemas.openxmlformats.org/wordprocessingml/2006/main" xmlns:w14="http://schemas.microsoft.com/office/word/2010/wordml" xmlns:w15="http://schemas.microsoft.com/office/word/2012/wordml" xmlns:w16se="http://schemas.microsoft.com/office/word/2015/wordml/symex" mc:Ignorable="w14 w15 w16se">
+<w:styles xmlns:mc="http://schemas.openxmlformats.org/markup-compatibility/2006" xmlns:r="http://schemas.openxmlformats.org/officeDocument/2006/relationships" xmlns:w="http://schemas.openxmlformats.org/wordprocessingml/2006/main" xmlns:w14="http://schemas.microsoft.com/office/word/2010/wordml" xmlns:w15="http://schemas.microsoft.com/office/word/2012/wordml" xmlns:w16cex="http://schemas.microsoft.com/office/word/2018/wordml/cex" xmlns:w16cid="http://schemas.microsoft.com/office/word/2016/wordml/cid" xmlns:w16="http://schemas.microsoft.com/office/word/2018/wordml" xmlns:w16se="http://schemas.microsoft.com/office/word/2015/wordml/symex" mc:Ignorable="w14 w15 w16se w16cid w16 w16cex">
   <w:docDefaults>
     <w:rPrDefault>
       <w:rPr>
@@ -12575,7 +12990,7 @@
       </w:pPr>
     </w:pPrDefault>
   </w:docDefaults>
-  <w:latentStyles w:defLockedState="0" w:defUIPriority="99" w:defSemiHidden="0" w:defUnhideWhenUsed="0" w:defQFormat="0" w:count="371">
+  <w:latentStyles w:defLockedState="0" w:defUIPriority="99" w:defSemiHidden="0" w:defUnhideWhenUsed="0" w:defQFormat="0" w:count="376">
     <w:lsdException w:name="Normal" w:uiPriority="0" w:qFormat="1"/>
     <w:lsdException w:name="heading 1" w:uiPriority="9" w:qFormat="1"/>
     <w:lsdException w:name="heading 2" w:semiHidden="1" w:uiPriority="9" w:unhideWhenUsed="1" w:qFormat="1"/>
@@ -12681,7 +13096,6 @@
     <w:lsdException w:name="HTML Sample" w:semiHidden="1" w:unhideWhenUsed="1"/>
     <w:lsdException w:name="HTML Typewriter" w:semiHidden="1" w:unhideWhenUsed="1"/>
     <w:lsdException w:name="HTML Variable" w:semiHidden="1" w:unhideWhenUsed="1"/>
-    <w:lsdException w:name="Normal Table" w:semiHidden="1" w:unhideWhenUsed="1"/>
     <w:lsdException w:name="annotation subject" w:semiHidden="1" w:unhideWhenUsed="1"/>
     <w:lsdException w:name="No List" w:semiHidden="1" w:unhideWhenUsed="1"/>
     <w:lsdException w:name="Outline List 1" w:semiHidden="1" w:unhideWhenUsed="1"/>
@@ -12724,11 +13138,8 @@
     <w:lsdException w:name="Table Contemporary" w:semiHidden="1" w:unhideWhenUsed="1"/>
     <w:lsdException w:name="Table Elegant" w:semiHidden="1" w:unhideWhenUsed="1"/>
     <w:lsdException w:name="Table Professional" w:semiHidden="1" w:unhideWhenUsed="1"/>
-    <w:lsdException w:name="Table Subtle 1" w:semiHidden="1" w:unhideWhenUsed="1"/>
     <w:lsdException w:name="Table Subtle 2" w:semiHidden="1" w:unhideWhenUsed="1"/>
     <w:lsdException w:name="Table Web 1" w:semiHidden="1" w:unhideWhenUsed="1"/>
-    <w:lsdException w:name="Table Web 2" w:semiHidden="1" w:unhideWhenUsed="1"/>
-    <w:lsdException w:name="Table Web 3" w:semiHidden="1" w:unhideWhenUsed="1"/>
     <w:lsdException w:name="Balloon Text" w:semiHidden="1" w:unhideWhenUsed="1"/>
     <w:lsdException w:name="Table Grid" w:uiPriority="39"/>
     <w:lsdException w:name="Table Theme" w:semiHidden="1" w:unhideWhenUsed="1"/>
@@ -12947,6 +13358,11 @@
     <w:lsdException w:name="List Table 5 Dark Accent 6" w:uiPriority="50"/>
     <w:lsdException w:name="List Table 6 Colorful Accent 6" w:uiPriority="51"/>
     <w:lsdException w:name="List Table 7 Colorful Accent 6" w:uiPriority="52"/>
+    <w:lsdException w:name="Mention" w:semiHidden="1" w:unhideWhenUsed="1"/>
+    <w:lsdException w:name="Smart Hyperlink" w:semiHidden="1" w:unhideWhenUsed="1"/>
+    <w:lsdException w:name="Hashtag" w:semiHidden="1" w:unhideWhenUsed="1"/>
+    <w:lsdException w:name="Unresolved Mention" w:semiHidden="1" w:unhideWhenUsed="1"/>
+    <w:lsdException w:name="Smart Link" w:semiHidden="1" w:unhideWhenUsed="1"/>
   </w:latentStyles>
   <w:style w:type="paragraph" w:default="1" w:styleId="Normal">
     <w:name w:val="Normal"/>

</xml_diff>